<commit_message>
Explicacion de importacion de datos del dataset
</commit_message>
<xml_diff>
--- a/Proyecto Adidas.docx
+++ b/Proyecto Adidas.docx
@@ -144,7 +144,7 @@
               </mc:Choice>
               <mc:Fallback>
                 <w:pict>
-                  <v:line w14:anchorId="5E02CC34" id="Conector recto 4" o:spid="_x0000_s1026" style="position:absolute;flip:x;z-index:251662336;visibility:visible;mso-wrap-style:square;mso-width-percent:0;mso-height-percent:0;mso-wrap-distance-left:9pt;mso-wrap-distance-top:0;mso-wrap-distance-right:9pt;mso-wrap-distance-bottom:0;mso-position-horizontal:absolute;mso-position-horizontal-relative:text;mso-position-vertical:absolute;mso-position-vertical-relative:text;mso-width-percent:0;mso-height-percent:0;mso-width-relative:margin;mso-height-relative:margin" from="-45.5pt,466.5pt" to="-45.5pt,520.45pt" o:gfxdata="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" strokecolor="white [3212]" strokeweight="1pt">
+                  <v:line w14:anchorId="016EF12E" id="Conector recto 4" o:spid="_x0000_s1026" style="position:absolute;flip:x;z-index:251662336;visibility:visible;mso-wrap-style:square;mso-width-percent:0;mso-height-percent:0;mso-wrap-distance-left:9pt;mso-wrap-distance-top:0;mso-wrap-distance-right:9pt;mso-wrap-distance-bottom:0;mso-position-horizontal:absolute;mso-position-horizontal-relative:text;mso-position-vertical:absolute;mso-position-vertical-relative:text;mso-width-percent:0;mso-height-percent:0;mso-width-relative:margin;mso-height-relative:margin" from="-45.5pt,466.5pt" to="-45.5pt,520.45pt" o:gfxdata="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" strokecolor="white [3212]" strokeweight="1pt">
                     <v:stroke joinstyle="miter"/>
                   </v:line>
                 </w:pict>
@@ -5113,7 +5113,49 @@
           <w:szCs w:val="28"/>
           <w:lang w:val="es-AR"/>
         </w:rPr>
-        <w:t>En la tabla principal de ventas ("Data Sales Adidas"), se observó que la columna "Product" presentaba tipos de datos VARCHAR que hacían referencia a categorías como "Men's Accessories", "Women's Accessories", "Kid's Street Footwear", entre otras. Con el propósito de optimizar la gestión y normalizar la estructura de datos, se implementó la creación de una nueva tabla asociada denominada "Product". En esta tabla, cada tipo de producto se identifica mediante un ID único.</w:t>
+        <w:t xml:space="preserve">En la tabla principal de ventas ("Data Sales Adidas"), se observó que la columna "Product" presentaba tipos de datos VARCHAR que hacían referencia a categorías </w:t>
+      </w:r>
+      <w:r>
+        <w:rPr>
+          <w:sz w:val="28"/>
+          <w:szCs w:val="28"/>
+          <w:lang w:val="es-AR"/>
+        </w:rPr>
+        <w:t>como</w:t>
+      </w:r>
+      <w:r>
+        <w:rPr>
+          <w:i/>
+          <w:sz w:val="28"/>
+          <w:szCs w:val="28"/>
+          <w:lang w:val="es-AR"/>
+        </w:rPr>
+        <w:t xml:space="preserve"> "Men's Accessories", "Women's Accessories", "Kid's Street Footwear", entre otras</w:t>
+      </w:r>
+      <w:r>
+        <w:rPr>
+          <w:sz w:val="28"/>
+          <w:szCs w:val="28"/>
+          <w:lang w:val="es-AR"/>
+        </w:rPr>
+        <w:t xml:space="preserve">. Con el propósito de optimizar la gestión y normalizar la estructura de datos, se implementó la creación de una nueva tabla asociada denominada </w:t>
+      </w:r>
+      <w:r>
+        <w:rPr>
+          <w:b/>
+          <w:sz w:val="28"/>
+          <w:szCs w:val="28"/>
+          <w:lang w:val="es-AR"/>
+        </w:rPr>
+        <w:t>"Product"</w:t>
+      </w:r>
+      <w:r>
+        <w:rPr>
+          <w:sz w:val="28"/>
+          <w:szCs w:val="28"/>
+          <w:lang w:val="es-AR"/>
+        </w:rPr>
+        <w:t>. En esta tabla, cada tipo de producto se identifica mediante un ID único.</w:t>
       </w:r>
     </w:p>
     <w:p>
@@ -5148,7 +5190,6 @@
         <w:rPr>
           <w:sz w:val="28"/>
           <w:szCs w:val="28"/>
-          <w:lang w:val="es-AR"/>
         </w:rPr>
       </w:pPr>
     </w:p>
@@ -5511,7 +5552,41 @@
           <w:szCs w:val="28"/>
           <w:lang w:val="es-AR"/>
         </w:rPr>
-        <w:t>Posteriormente, se llevó a cabo la actualización de la columna "Product" en la tabla principal "Data Sales Adidas", reemplazando los datos originales con los respectivos IDs de la tabla "Product". Este enfoque no solo contribuye a una representación más eficiente de los datos, sino que también establece una relación clara entre los productos y sus identificadores únicos, facilitando así un análisis más consistente y detallado de la información de ventas.</w:t>
+        <w:t xml:space="preserve">Posteriormente, se llevó a cabo la actualización de la columna </w:t>
+      </w:r>
+      <w:r>
+        <w:rPr>
+          <w:b/>
+          <w:sz w:val="28"/>
+          <w:szCs w:val="28"/>
+          <w:lang w:val="es-AR"/>
+        </w:rPr>
+        <w:t xml:space="preserve">"Product" </w:t>
+      </w:r>
+      <w:r>
+        <w:rPr>
+          <w:sz w:val="28"/>
+          <w:szCs w:val="28"/>
+          <w:lang w:val="es-AR"/>
+        </w:rPr>
+        <w:t xml:space="preserve">en la tabla principal </w:t>
+      </w:r>
+      <w:r>
+        <w:rPr>
+          <w:b/>
+          <w:sz w:val="28"/>
+          <w:szCs w:val="28"/>
+          <w:lang w:val="es-AR"/>
+        </w:rPr>
+        <w:t>"Data Sales Adidas",</w:t>
+      </w:r>
+      <w:r>
+        <w:rPr>
+          <w:sz w:val="28"/>
+          <w:szCs w:val="28"/>
+          <w:lang w:val="es-AR"/>
+        </w:rPr>
+        <w:t xml:space="preserve"> reemplazando los datos originales con los respectivos IDs de la tabla "Product". Este enfoque no solo contribuye a una representación más eficiente de los datos, sino que también establece una relación clara entre los productos y sus identificadores únicos, facilitando así un análisis más consistente y detallado de la información de ventas.</w:t>
       </w:r>
     </w:p>
     <w:p>
@@ -6987,17 +7062,16 @@
               <w:ind w:left="0"/>
               <w:jc w:val="center"/>
               <w:rPr>
-                <w:b w:val="0"/>
-                <w:sz w:val="28"/>
-                <w:lang w:val="es-AR"/>
-              </w:rPr>
-            </w:pPr>
-            <w:r>
-              <w:rPr>
-                <w:sz w:val="28"/>
-                <w:lang w:val="es-AR"/>
-              </w:rPr>
-              <w:t>Sizes</w:t>
+                <w:sz w:val="28"/>
+                <w:lang w:val="es-AR"/>
+              </w:rPr>
+            </w:pPr>
+            <w:r>
+              <w:rPr>
+                <w:sz w:val="28"/>
+                <w:lang w:val="es-AR"/>
+              </w:rPr>
+              <w:t>Silhouette</w:t>
             </w:r>
           </w:p>
         </w:tc>
@@ -7023,7 +7097,7 @@
                 <w:sz w:val="28"/>
                 <w:lang w:val="es-AR"/>
               </w:rPr>
-              <w:t>VARCHAR</w:t>
+              <w:t>INT</w:t>
             </w:r>
           </w:p>
         </w:tc>
@@ -7043,6 +7117,14 @@
                 <w:lang w:val="es-AR"/>
               </w:rPr>
             </w:pPr>
+            <w:r>
+              <w:rPr>
+                <w:b/>
+                <w:sz w:val="28"/>
+                <w:lang w:val="es-AR"/>
+              </w:rPr>
+              <w:t>FK</w:t>
+            </w:r>
           </w:p>
         </w:tc>
       </w:tr>
@@ -7072,7 +7154,7 @@
                 <w:sz w:val="28"/>
                 <w:lang w:val="es-AR"/>
               </w:rPr>
-              <w:t>Primary Color</w:t>
+              <w:t>Sizes</w:t>
             </w:r>
           </w:p>
         </w:tc>
@@ -7098,7 +7180,7 @@
                 <w:sz w:val="28"/>
                 <w:lang w:val="es-AR"/>
               </w:rPr>
-              <w:t>INT</w:t>
+              <w:t>VARCHAR</w:t>
             </w:r>
           </w:p>
         </w:tc>
@@ -7118,14 +7200,6 @@
                 <w:lang w:val="es-AR"/>
               </w:rPr>
             </w:pPr>
-            <w:r>
-              <w:rPr>
-                <w:b/>
-                <w:sz w:val="28"/>
-                <w:lang w:val="es-AR"/>
-              </w:rPr>
-              <w:t>FK</w:t>
-            </w:r>
           </w:p>
         </w:tc>
       </w:tr>
@@ -7154,7 +7228,7 @@
                 <w:sz w:val="28"/>
                 <w:lang w:val="es-AR"/>
               </w:rPr>
-              <w:t>Units sold</w:t>
+              <w:t>Primary Color</w:t>
             </w:r>
           </w:p>
         </w:tc>
@@ -7200,6 +7274,14 @@
                 <w:lang w:val="es-AR"/>
               </w:rPr>
             </w:pPr>
+            <w:r>
+              <w:rPr>
+                <w:b/>
+                <w:sz w:val="28"/>
+                <w:lang w:val="es-AR"/>
+              </w:rPr>
+              <w:t>FK</w:t>
+            </w:r>
           </w:p>
         </w:tc>
       </w:tr>
@@ -7229,7 +7311,7 @@
                 <w:sz w:val="28"/>
                 <w:lang w:val="es-AR"/>
               </w:rPr>
-              <w:t>Total sales</w:t>
+              <w:t>Units sold</w:t>
             </w:r>
           </w:p>
         </w:tc>
@@ -7255,7 +7337,7 @@
                 <w:sz w:val="28"/>
                 <w:lang w:val="es-AR"/>
               </w:rPr>
-              <w:t>MONEY</w:t>
+              <w:t>INT</w:t>
             </w:r>
           </w:p>
         </w:tc>
@@ -7303,7 +7385,7 @@
                 <w:sz w:val="28"/>
                 <w:lang w:val="es-AR"/>
               </w:rPr>
-              <w:t>Price per unit</w:t>
+              <w:t>Total sales</w:t>
             </w:r>
           </w:p>
         </w:tc>
@@ -7378,7 +7460,7 @@
                 <w:sz w:val="28"/>
                 <w:lang w:val="es-AR"/>
               </w:rPr>
-              <w:t>Operating profit</w:t>
+              <w:t>Price per unit</w:t>
             </w:r>
           </w:p>
         </w:tc>
@@ -7452,7 +7534,7 @@
                 <w:sz w:val="28"/>
                 <w:lang w:val="es-AR"/>
               </w:rPr>
-              <w:t>Operating margin</w:t>
+              <w:t>Operating profit</w:t>
             </w:r>
           </w:p>
         </w:tc>
@@ -7478,7 +7560,7 @@
                 <w:sz w:val="28"/>
                 <w:lang w:val="es-AR"/>
               </w:rPr>
-              <w:t>PERCENT</w:t>
+              <w:t>MONEY</w:t>
             </w:r>
           </w:p>
         </w:tc>
@@ -7517,16 +7599,17 @@
               <w:ind w:left="0"/>
               <w:jc w:val="center"/>
               <w:rPr>
-                <w:sz w:val="28"/>
-                <w:lang w:val="es-AR"/>
-              </w:rPr>
-            </w:pPr>
-            <w:r>
-              <w:rPr>
-                <w:sz w:val="28"/>
-                <w:lang w:val="es-AR"/>
-              </w:rPr>
-              <w:t>Sales method</w:t>
+                <w:b w:val="0"/>
+                <w:sz w:val="28"/>
+                <w:lang w:val="es-AR"/>
+              </w:rPr>
+            </w:pPr>
+            <w:r>
+              <w:rPr>
+                <w:sz w:val="28"/>
+                <w:lang w:val="es-AR"/>
+              </w:rPr>
+              <w:t>Operating margin</w:t>
             </w:r>
           </w:p>
         </w:tc>
@@ -7552,7 +7635,7 @@
                 <w:sz w:val="28"/>
                 <w:lang w:val="es-AR"/>
               </w:rPr>
-              <w:t>INT</w:t>
+              <w:t>PERCENT</w:t>
             </w:r>
           </w:p>
         </w:tc>
@@ -7566,6 +7649,80 @@
               <w:ind w:left="0"/>
               <w:jc w:val="center"/>
               <w:cnfStyle w:val="000000100000" w:firstRow="0" w:lastRow="0" w:firstColumn="0" w:lastColumn="0" w:oddVBand="0" w:evenVBand="0" w:oddHBand="1" w:evenHBand="0" w:firstRowFirstColumn="0" w:firstRowLastColumn="0" w:lastRowFirstColumn="0" w:lastRowLastColumn="0"/>
+              <w:rPr>
+                <w:b/>
+                <w:sz w:val="28"/>
+                <w:lang w:val="es-AR"/>
+              </w:rPr>
+            </w:pPr>
+          </w:p>
+        </w:tc>
+      </w:tr>
+      <w:tr>
+        <w:trPr>
+          <w:jc w:val="center"/>
+        </w:trPr>
+        <w:tc>
+          <w:tcPr>
+            <w:cnfStyle w:val="001000000000" w:firstRow="0" w:lastRow="0" w:firstColumn="1" w:lastColumn="0" w:oddVBand="0" w:evenVBand="0" w:oddHBand="0" w:evenHBand="0" w:firstRowFirstColumn="0" w:firstRowLastColumn="0" w:lastRowFirstColumn="0" w:lastRowLastColumn="0"/>
+            <w:tcW w:w="4076" w:type="dxa"/>
+          </w:tcPr>
+          <w:p>
+            <w:pPr>
+              <w:pStyle w:val="Prrafodelista"/>
+              <w:ind w:left="0"/>
+              <w:jc w:val="center"/>
+              <w:rPr>
+                <w:sz w:val="28"/>
+                <w:lang w:val="es-AR"/>
+              </w:rPr>
+            </w:pPr>
+            <w:r>
+              <w:rPr>
+                <w:sz w:val="28"/>
+                <w:lang w:val="es-AR"/>
+              </w:rPr>
+              <w:lastRenderedPageBreak/>
+              <w:t>Sales method</w:t>
+            </w:r>
+          </w:p>
+        </w:tc>
+        <w:tc>
+          <w:tcPr>
+            <w:tcW w:w="4077" w:type="dxa"/>
+          </w:tcPr>
+          <w:p>
+            <w:pPr>
+              <w:pStyle w:val="Prrafodelista"/>
+              <w:ind w:left="0"/>
+              <w:jc w:val="center"/>
+              <w:cnfStyle w:val="000000000000" w:firstRow="0" w:lastRow="0" w:firstColumn="0" w:lastColumn="0" w:oddVBand="0" w:evenVBand="0" w:oddHBand="0" w:evenHBand="0" w:firstRowFirstColumn="0" w:firstRowLastColumn="0" w:lastRowFirstColumn="0" w:lastRowLastColumn="0"/>
+              <w:rPr>
+                <w:b/>
+                <w:sz w:val="28"/>
+                <w:lang w:val="es-AR"/>
+              </w:rPr>
+            </w:pPr>
+            <w:r>
+              <w:rPr>
+                <w:b/>
+                <w:sz w:val="28"/>
+                <w:lang w:val="es-AR"/>
+              </w:rPr>
+              <w:t>INT</w:t>
+            </w:r>
+          </w:p>
+        </w:tc>
+        <w:tc>
+          <w:tcPr>
+            <w:tcW w:w="4077" w:type="dxa"/>
+          </w:tcPr>
+          <w:p>
+            <w:pPr>
+              <w:pStyle w:val="Prrafodelista"/>
+              <w:ind w:left="0"/>
+              <w:jc w:val="center"/>
+              <w:cnfStyle w:val="000000000000" w:firstRow="0" w:lastRow="0" w:firstColumn="0" w:lastColumn="0" w:oddVBand="0" w:evenVBand="0" w:oddHBand="0" w:evenHBand="0" w:firstRowFirstColumn="0" w:firstRowLastColumn="0" w:lastRowFirstColumn="0" w:lastRowLastColumn="0"/>
               <w:rPr>
                 <w:b/>
                 <w:sz w:val="28"/>
@@ -12179,13 +12336,17 @@
           <w:tab w:val="left" w:pos="2331"/>
         </w:tabs>
         <w:rPr>
-          <w:sz w:val="28"/>
-          <w:lang w:val="es-AR"/>
-        </w:rPr>
-      </w:pPr>
-      <w:r>
-        <w:rPr>
-          <w:sz w:val="28"/>
+          <w:b/>
+          <w:sz w:val="40"/>
+          <w:szCs w:val="40"/>
+          <w:lang w:val="es-AR"/>
+        </w:rPr>
+      </w:pPr>
+      <w:r>
+        <w:rPr>
+          <w:b/>
+          <w:sz w:val="40"/>
+          <w:szCs w:val="40"/>
           <w:lang w:val="es-AR"/>
         </w:rPr>
         <w:lastRenderedPageBreak/>
@@ -12420,7 +12581,1380 @@
         <w:tabs>
           <w:tab w:val="left" w:pos="2331"/>
         </w:tabs>
-        <w:rPr>
+        <w:ind w:left="1440"/>
+        <w:rPr>
+          <w:sz w:val="28"/>
+          <w:lang w:val="es-AR"/>
+        </w:rPr>
+      </w:pPr>
+    </w:p>
+    <w:p>
+      <w:pPr>
+        <w:tabs>
+          <w:tab w:val="left" w:pos="2331"/>
+        </w:tabs>
+        <w:rPr>
+          <w:b/>
+          <w:sz w:val="40"/>
+          <w:szCs w:val="40"/>
+          <w:lang w:val="es-AR"/>
+        </w:rPr>
+      </w:pPr>
+      <w:r>
+        <w:rPr>
+          <w:b/>
+          <w:sz w:val="40"/>
+          <w:szCs w:val="40"/>
+          <w:lang w:val="es-AR"/>
+        </w:rPr>
+        <w:t>Relaciones entre tablas</w:t>
+      </w:r>
+    </w:p>
+    <w:p>
+      <w:pPr>
+        <w:tabs>
+          <w:tab w:val="left" w:pos="2331"/>
+        </w:tabs>
+        <w:rPr>
+          <w:sz w:val="28"/>
+          <w:lang w:val="es-AR"/>
+        </w:rPr>
+      </w:pPr>
+      <w:r>
+        <w:rPr>
+          <w:sz w:val="28"/>
+          <w:lang w:val="es-AR"/>
+        </w:rPr>
+        <w:t>Dentro del contexto del modelo de datos que hemos desarrollado, es esencial establecer una</w:t>
+      </w:r>
+      <w:r>
+        <w:rPr>
+          <w:sz w:val="28"/>
+          <w:lang w:val="es-AR"/>
+        </w:rPr>
+        <w:t xml:space="preserve"> </w:t>
+      </w:r>
+      <w:r>
+        <w:rPr>
+          <w:sz w:val="28"/>
+          <w:lang w:val="es-AR"/>
+        </w:rPr>
+        <w:t>comprensión clara de cómo las diversas tablas interconectadas se relacionan entre sí. Estas</w:t>
+      </w:r>
+      <w:r>
+        <w:rPr>
+          <w:sz w:val="28"/>
+          <w:lang w:val="es-AR"/>
+        </w:rPr>
+        <w:t xml:space="preserve"> </w:t>
+      </w:r>
+      <w:r>
+        <w:rPr>
+          <w:sz w:val="28"/>
+          <w:lang w:val="es-AR"/>
+        </w:rPr>
+        <w:t>relaciones son fundamentales para la integridad y la precisión de la información que se</w:t>
+      </w:r>
+      <w:r>
+        <w:rPr>
+          <w:sz w:val="28"/>
+          <w:lang w:val="es-AR"/>
+        </w:rPr>
+        <w:t xml:space="preserve"> </w:t>
+      </w:r>
+      <w:r>
+        <w:rPr>
+          <w:sz w:val="28"/>
+          <w:lang w:val="es-AR"/>
+        </w:rPr>
+        <w:t>presenta y analiza en el modelo. Esta tabla de relaciones actúa como una hoja de ruta esencial</w:t>
+      </w:r>
+      <w:r>
+        <w:rPr>
+          <w:sz w:val="28"/>
+          <w:lang w:val="es-AR"/>
+        </w:rPr>
+        <w:t xml:space="preserve"> </w:t>
+      </w:r>
+      <w:r>
+        <w:rPr>
+          <w:sz w:val="28"/>
+          <w:lang w:val="es-AR"/>
+        </w:rPr>
+        <w:t>para comprender cómo los datos fluyen y se vinculan entre las diferentes partes del modelo</w:t>
+      </w:r>
+      <w:r>
+        <w:rPr>
+          <w:sz w:val="28"/>
+          <w:lang w:val="es-AR"/>
+        </w:rPr>
+        <w:t xml:space="preserve"> </w:t>
+      </w:r>
+      <w:r>
+        <w:rPr>
+          <w:sz w:val="28"/>
+          <w:lang w:val="es-AR"/>
+        </w:rPr>
+        <w:t>de datos.</w:t>
+      </w:r>
+    </w:p>
+    <w:p>
+      <w:pPr>
+        <w:tabs>
+          <w:tab w:val="left" w:pos="2331"/>
+        </w:tabs>
+        <w:rPr>
+          <w:sz w:val="28"/>
+          <w:lang w:val="es-AR"/>
+        </w:rPr>
+      </w:pPr>
+      <w:r>
+        <w:rPr>
+          <w:sz w:val="28"/>
+          <w:lang w:val="es-AR"/>
+        </w:rPr>
+        <w:t>La claridad en las relaciones entre tablas es fundamental para garantizar que el análisis y la</w:t>
+      </w:r>
+      <w:r>
+        <w:rPr>
+          <w:sz w:val="28"/>
+          <w:lang w:val="es-AR"/>
+        </w:rPr>
+        <w:t xml:space="preserve"> </w:t>
+      </w:r>
+      <w:r>
+        <w:rPr>
+          <w:sz w:val="28"/>
+          <w:lang w:val="es-AR"/>
+        </w:rPr>
+        <w:t>presentación de datos sean precisos y significativos. Al proporcionar esta tabla detallada de</w:t>
+      </w:r>
+      <w:r>
+        <w:rPr>
+          <w:sz w:val="28"/>
+          <w:lang w:val="es-AR"/>
+        </w:rPr>
+        <w:t xml:space="preserve"> </w:t>
+      </w:r>
+      <w:r>
+        <w:rPr>
+          <w:sz w:val="28"/>
+          <w:lang w:val="es-AR"/>
+        </w:rPr>
+        <w:t>relaciones, se facilita a los usuarios la comprensión de cómo se estructura el modelo y cómo</w:t>
+      </w:r>
+      <w:r>
+        <w:rPr>
+          <w:sz w:val="28"/>
+          <w:lang w:val="es-AR"/>
+        </w:rPr>
+        <w:t xml:space="preserve"> </w:t>
+      </w:r>
+      <w:r>
+        <w:rPr>
+          <w:sz w:val="28"/>
+          <w:lang w:val="es-AR"/>
+        </w:rPr>
+        <w:t xml:space="preserve">pueden navegar de manera efectiva a través de </w:t>
+      </w:r>
+      <w:r>
+        <w:rPr>
+          <w:sz w:val="28"/>
+          <w:lang w:val="es-AR"/>
+        </w:rPr>
+        <w:t>los datos para obtener insights</w:t>
+      </w:r>
+      <w:r>
+        <w:rPr>
+          <w:rStyle w:val="Refdenotaalpie"/>
+          <w:sz w:val="28"/>
+          <w:lang w:val="es-AR"/>
+        </w:rPr>
+        <w:footnoteReference w:id="1"/>
+      </w:r>
+      <w:r>
+        <w:rPr>
+          <w:sz w:val="28"/>
+          <w:lang w:val="es-AR"/>
+        </w:rPr>
+        <w:t xml:space="preserve"> </w:t>
+      </w:r>
+      <w:r>
+        <w:rPr>
+          <w:sz w:val="28"/>
+          <w:lang w:val="es-AR"/>
+        </w:rPr>
+        <w:t>valiosos.</w:t>
+      </w:r>
+    </w:p>
+    <w:p>
+      <w:pPr>
+        <w:tabs>
+          <w:tab w:val="left" w:pos="2331"/>
+        </w:tabs>
+        <w:rPr>
+          <w:sz w:val="28"/>
+          <w:lang w:val="es-AR"/>
+        </w:rPr>
+      </w:pPr>
+    </w:p>
+    <w:tbl>
+      <w:tblPr>
+        <w:tblStyle w:val="Tabladecuadrcula4-nfasis1"/>
+        <w:tblW w:w="0" w:type="auto"/>
+        <w:tblLook w:val="04A0" w:firstRow="1" w:lastRow="0" w:firstColumn="1" w:lastColumn="0" w:noHBand="0" w:noVBand="1"/>
+      </w:tblPr>
+      <w:tblGrid>
+        <w:gridCol w:w="4796"/>
+        <w:gridCol w:w="4797"/>
+        <w:gridCol w:w="4797"/>
+      </w:tblGrid>
+      <w:tr>
+        <w:trPr>
+          <w:cnfStyle w:val="100000000000" w:firstRow="1" w:lastRow="0" w:firstColumn="0" w:lastColumn="0" w:oddVBand="0" w:evenVBand="0" w:oddHBand="0" w:evenHBand="0" w:firstRowFirstColumn="0" w:firstRowLastColumn="0" w:lastRowFirstColumn="0" w:lastRowLastColumn="0"/>
+        </w:trPr>
+        <w:tc>
+          <w:tcPr>
+            <w:cnfStyle w:val="001000000000" w:firstRow="0" w:lastRow="0" w:firstColumn="1" w:lastColumn="0" w:oddVBand="0" w:evenVBand="0" w:oddHBand="0" w:evenHBand="0" w:firstRowFirstColumn="0" w:firstRowLastColumn="0" w:lastRowFirstColumn="0" w:lastRowLastColumn="0"/>
+            <w:tcW w:w="14390" w:type="dxa"/>
+            <w:gridSpan w:val="3"/>
+          </w:tcPr>
+          <w:p>
+            <w:pPr>
+              <w:tabs>
+                <w:tab w:val="left" w:pos="2331"/>
+              </w:tabs>
+              <w:jc w:val="center"/>
+              <w:rPr>
+                <w:sz w:val="28"/>
+                <w:lang w:val="es-AR"/>
+              </w:rPr>
+            </w:pPr>
+            <w:r>
+              <w:rPr>
+                <w:sz w:val="28"/>
+                <w:lang w:val="es-AR"/>
+              </w:rPr>
+              <w:lastRenderedPageBreak/>
+              <w:t>RELACIONES</w:t>
+            </w:r>
+          </w:p>
+        </w:tc>
+      </w:tr>
+      <w:tr>
+        <w:trPr>
+          <w:cnfStyle w:val="000000100000" w:firstRow="0" w:lastRow="0" w:firstColumn="0" w:lastColumn="0" w:oddVBand="0" w:evenVBand="0" w:oddHBand="1" w:evenHBand="0" w:firstRowFirstColumn="0" w:firstRowLastColumn="0" w:lastRowFirstColumn="0" w:lastRowLastColumn="0"/>
+        </w:trPr>
+        <w:tc>
+          <w:tcPr>
+            <w:cnfStyle w:val="001000000000" w:firstRow="0" w:lastRow="0" w:firstColumn="1" w:lastColumn="0" w:oddVBand="0" w:evenVBand="0" w:oddHBand="0" w:evenHBand="0" w:firstRowFirstColumn="0" w:firstRowLastColumn="0" w:lastRowFirstColumn="0" w:lastRowLastColumn="0"/>
+            <w:tcW w:w="4796" w:type="dxa"/>
+            <w:shd w:val="clear" w:color="auto" w:fill="2F5496" w:themeFill="accent1" w:themeFillShade="BF"/>
+          </w:tcPr>
+          <w:p>
+            <w:pPr>
+              <w:tabs>
+                <w:tab w:val="left" w:pos="2331"/>
+              </w:tabs>
+              <w:jc w:val="center"/>
+              <w:rPr>
+                <w:color w:val="FFFFFF" w:themeColor="background1"/>
+                <w:sz w:val="28"/>
+                <w:lang w:val="es-AR"/>
+              </w:rPr>
+            </w:pPr>
+            <w:r>
+              <w:rPr>
+                <w:color w:val="FFFFFF" w:themeColor="background1"/>
+                <w:sz w:val="28"/>
+                <w:lang w:val="es-AR"/>
+              </w:rPr>
+              <w:t>TABLA</w:t>
+            </w:r>
+          </w:p>
+        </w:tc>
+        <w:tc>
+          <w:tcPr>
+            <w:tcW w:w="4797" w:type="dxa"/>
+            <w:shd w:val="clear" w:color="auto" w:fill="2F5496" w:themeFill="accent1" w:themeFillShade="BF"/>
+          </w:tcPr>
+          <w:p>
+            <w:pPr>
+              <w:tabs>
+                <w:tab w:val="left" w:pos="2331"/>
+              </w:tabs>
+              <w:jc w:val="center"/>
+              <w:cnfStyle w:val="000000100000" w:firstRow="0" w:lastRow="0" w:firstColumn="0" w:lastColumn="0" w:oddVBand="0" w:evenVBand="0" w:oddHBand="1" w:evenHBand="0" w:firstRowFirstColumn="0" w:firstRowLastColumn="0" w:lastRowFirstColumn="0" w:lastRowLastColumn="0"/>
+              <w:rPr>
+                <w:b/>
+                <w:color w:val="FFFFFF" w:themeColor="background1"/>
+                <w:sz w:val="28"/>
+                <w:lang w:val="es-AR"/>
+              </w:rPr>
+            </w:pPr>
+            <w:r>
+              <w:rPr>
+                <w:b/>
+                <w:color w:val="FFFFFF" w:themeColor="background1"/>
+                <w:sz w:val="28"/>
+                <w:lang w:val="es-AR"/>
+              </w:rPr>
+              <w:t>TABLA</w:t>
+            </w:r>
+          </w:p>
+        </w:tc>
+        <w:tc>
+          <w:tcPr>
+            <w:tcW w:w="4797" w:type="dxa"/>
+            <w:shd w:val="clear" w:color="auto" w:fill="2F5496" w:themeFill="accent1" w:themeFillShade="BF"/>
+          </w:tcPr>
+          <w:p>
+            <w:pPr>
+              <w:tabs>
+                <w:tab w:val="left" w:pos="2331"/>
+              </w:tabs>
+              <w:jc w:val="center"/>
+              <w:cnfStyle w:val="000000100000" w:firstRow="0" w:lastRow="0" w:firstColumn="0" w:lastColumn="0" w:oddVBand="0" w:evenVBand="0" w:oddHBand="1" w:evenHBand="0" w:firstRowFirstColumn="0" w:firstRowLastColumn="0" w:lastRowFirstColumn="0" w:lastRowLastColumn="0"/>
+              <w:rPr>
+                <w:b/>
+                <w:color w:val="FFFFFF" w:themeColor="background1"/>
+                <w:sz w:val="28"/>
+                <w:lang w:val="es-AR"/>
+              </w:rPr>
+            </w:pPr>
+            <w:r>
+              <w:rPr>
+                <w:b/>
+                <w:color w:val="FFFFFF" w:themeColor="background1"/>
+                <w:sz w:val="28"/>
+                <w:lang w:val="es-AR"/>
+              </w:rPr>
+              <w:t>CAMPO EN COMUN</w:t>
+            </w:r>
+          </w:p>
+        </w:tc>
+      </w:tr>
+      <w:tr>
+        <w:tc>
+          <w:tcPr>
+            <w:cnfStyle w:val="001000000000" w:firstRow="0" w:lastRow="0" w:firstColumn="1" w:lastColumn="0" w:oddVBand="0" w:evenVBand="0" w:oddHBand="0" w:evenHBand="0" w:firstRowFirstColumn="0" w:firstRowLastColumn="0" w:lastRowFirstColumn="0" w:lastRowLastColumn="0"/>
+            <w:tcW w:w="4796" w:type="dxa"/>
+          </w:tcPr>
+          <w:p>
+            <w:pPr>
+              <w:tabs>
+                <w:tab w:val="left" w:pos="2331"/>
+              </w:tabs>
+              <w:jc w:val="center"/>
+              <w:rPr>
+                <w:b w:val="0"/>
+                <w:sz w:val="28"/>
+                <w:lang w:val="es-AR"/>
+              </w:rPr>
+            </w:pPr>
+            <w:r>
+              <w:rPr>
+                <w:b w:val="0"/>
+                <w:sz w:val="28"/>
+                <w:lang w:val="es-AR"/>
+              </w:rPr>
+              <w:t>Data Sales Adidas</w:t>
+            </w:r>
+          </w:p>
+        </w:tc>
+        <w:tc>
+          <w:tcPr>
+            <w:tcW w:w="4797" w:type="dxa"/>
+          </w:tcPr>
+          <w:p>
+            <w:pPr>
+              <w:pStyle w:val="Prrafodelista"/>
+              <w:ind w:left="0"/>
+              <w:jc w:val="center"/>
+              <w:cnfStyle w:val="000000000000" w:firstRow="0" w:lastRow="0" w:firstColumn="0" w:lastColumn="0" w:oddVBand="0" w:evenVBand="0" w:oddHBand="0" w:evenHBand="0" w:firstRowFirstColumn="0" w:firstRowLastColumn="0" w:lastRowFirstColumn="0" w:lastRowLastColumn="0"/>
+              <w:rPr>
+                <w:b/>
+                <w:sz w:val="28"/>
+                <w:lang w:val="es-AR"/>
+              </w:rPr>
+            </w:pPr>
+            <w:r>
+              <w:rPr>
+                <w:sz w:val="28"/>
+                <w:lang w:val="es-AR"/>
+              </w:rPr>
+              <w:t xml:space="preserve">Retailer </w:t>
+            </w:r>
+          </w:p>
+        </w:tc>
+        <w:tc>
+          <w:tcPr>
+            <w:tcW w:w="4797" w:type="dxa"/>
+          </w:tcPr>
+          <w:p>
+            <w:pPr>
+              <w:tabs>
+                <w:tab w:val="left" w:pos="2331"/>
+              </w:tabs>
+              <w:jc w:val="center"/>
+              <w:cnfStyle w:val="000000000000" w:firstRow="0" w:lastRow="0" w:firstColumn="0" w:lastColumn="0" w:oddVBand="0" w:evenVBand="0" w:oddHBand="0" w:evenHBand="0" w:firstRowFirstColumn="0" w:firstRowLastColumn="0" w:lastRowFirstColumn="0" w:lastRowLastColumn="0"/>
+              <w:rPr>
+                <w:sz w:val="28"/>
+                <w:lang w:val="es-AR"/>
+              </w:rPr>
+            </w:pPr>
+            <w:r>
+              <w:rPr>
+                <w:sz w:val="28"/>
+                <w:lang w:val="es-AR"/>
+              </w:rPr>
+              <w:t>Retailer ID / Retailer ID</w:t>
+            </w:r>
+          </w:p>
+        </w:tc>
+      </w:tr>
+      <w:tr>
+        <w:trPr>
+          <w:cnfStyle w:val="000000100000" w:firstRow="0" w:lastRow="0" w:firstColumn="0" w:lastColumn="0" w:oddVBand="0" w:evenVBand="0" w:oddHBand="1" w:evenHBand="0" w:firstRowFirstColumn="0" w:firstRowLastColumn="0" w:lastRowFirstColumn="0" w:lastRowLastColumn="0"/>
+        </w:trPr>
+        <w:tc>
+          <w:tcPr>
+            <w:cnfStyle w:val="001000000000" w:firstRow="0" w:lastRow="0" w:firstColumn="1" w:lastColumn="0" w:oddVBand="0" w:evenVBand="0" w:oddHBand="0" w:evenHBand="0" w:firstRowFirstColumn="0" w:firstRowLastColumn="0" w:lastRowFirstColumn="0" w:lastRowLastColumn="0"/>
+            <w:tcW w:w="4796" w:type="dxa"/>
+          </w:tcPr>
+          <w:p>
+            <w:pPr>
+              <w:tabs>
+                <w:tab w:val="left" w:pos="2331"/>
+              </w:tabs>
+              <w:jc w:val="center"/>
+              <w:rPr>
+                <w:b w:val="0"/>
+                <w:sz w:val="28"/>
+                <w:lang w:val="es-AR"/>
+              </w:rPr>
+            </w:pPr>
+            <w:r>
+              <w:rPr>
+                <w:b w:val="0"/>
+                <w:sz w:val="28"/>
+                <w:lang w:val="es-AR"/>
+              </w:rPr>
+              <w:t>Data Sales Adidas</w:t>
+            </w:r>
+          </w:p>
+        </w:tc>
+        <w:tc>
+          <w:tcPr>
+            <w:tcW w:w="4797" w:type="dxa"/>
+          </w:tcPr>
+          <w:p>
+            <w:pPr>
+              <w:pStyle w:val="Prrafodelista"/>
+              <w:ind w:left="0"/>
+              <w:jc w:val="center"/>
+              <w:cnfStyle w:val="000000100000" w:firstRow="0" w:lastRow="0" w:firstColumn="0" w:lastColumn="0" w:oddVBand="0" w:evenVBand="0" w:oddHBand="1" w:evenHBand="0" w:firstRowFirstColumn="0" w:firstRowLastColumn="0" w:lastRowFirstColumn="0" w:lastRowLastColumn="0"/>
+              <w:rPr>
+                <w:b/>
+                <w:sz w:val="28"/>
+                <w:lang w:val="es-AR"/>
+              </w:rPr>
+            </w:pPr>
+            <w:r>
+              <w:rPr>
+                <w:sz w:val="28"/>
+                <w:lang w:val="es-AR"/>
+              </w:rPr>
+              <w:t>Region</w:t>
+            </w:r>
+          </w:p>
+        </w:tc>
+        <w:tc>
+          <w:tcPr>
+            <w:tcW w:w="4797" w:type="dxa"/>
+          </w:tcPr>
+          <w:p>
+            <w:pPr>
+              <w:tabs>
+                <w:tab w:val="left" w:pos="2331"/>
+              </w:tabs>
+              <w:jc w:val="center"/>
+              <w:cnfStyle w:val="000000100000" w:firstRow="0" w:lastRow="0" w:firstColumn="0" w:lastColumn="0" w:oddVBand="0" w:evenVBand="0" w:oddHBand="1" w:evenHBand="0" w:firstRowFirstColumn="0" w:firstRowLastColumn="0" w:lastRowFirstColumn="0" w:lastRowLastColumn="0"/>
+              <w:rPr>
+                <w:sz w:val="28"/>
+                <w:lang w:val="es-AR"/>
+              </w:rPr>
+            </w:pPr>
+            <w:r>
+              <w:rPr>
+                <w:sz w:val="28"/>
+                <w:lang w:val="es-AR"/>
+              </w:rPr>
+              <w:t>Region ID / Region</w:t>
+            </w:r>
+          </w:p>
+        </w:tc>
+      </w:tr>
+      <w:tr>
+        <w:tc>
+          <w:tcPr>
+            <w:cnfStyle w:val="001000000000" w:firstRow="0" w:lastRow="0" w:firstColumn="1" w:lastColumn="0" w:oddVBand="0" w:evenVBand="0" w:oddHBand="0" w:evenHBand="0" w:firstRowFirstColumn="0" w:firstRowLastColumn="0" w:lastRowFirstColumn="0" w:lastRowLastColumn="0"/>
+            <w:tcW w:w="4796" w:type="dxa"/>
+          </w:tcPr>
+          <w:p>
+            <w:pPr>
+              <w:tabs>
+                <w:tab w:val="left" w:pos="2331"/>
+              </w:tabs>
+              <w:jc w:val="center"/>
+              <w:rPr>
+                <w:b w:val="0"/>
+                <w:sz w:val="28"/>
+                <w:lang w:val="es-AR"/>
+              </w:rPr>
+            </w:pPr>
+            <w:r>
+              <w:rPr>
+                <w:b w:val="0"/>
+                <w:sz w:val="28"/>
+                <w:lang w:val="es-AR"/>
+              </w:rPr>
+              <w:t>Data Sales Adidas</w:t>
+            </w:r>
+          </w:p>
+        </w:tc>
+        <w:tc>
+          <w:tcPr>
+            <w:tcW w:w="4797" w:type="dxa"/>
+          </w:tcPr>
+          <w:p>
+            <w:pPr>
+              <w:pStyle w:val="Prrafodelista"/>
+              <w:ind w:left="0"/>
+              <w:jc w:val="center"/>
+              <w:cnfStyle w:val="000000000000" w:firstRow="0" w:lastRow="0" w:firstColumn="0" w:lastColumn="0" w:oddVBand="0" w:evenVBand="0" w:oddHBand="0" w:evenHBand="0" w:firstRowFirstColumn="0" w:firstRowLastColumn="0" w:lastRowFirstColumn="0" w:lastRowLastColumn="0"/>
+              <w:rPr>
+                <w:b/>
+                <w:sz w:val="28"/>
+                <w:lang w:val="es-AR"/>
+              </w:rPr>
+            </w:pPr>
+            <w:r>
+              <w:rPr>
+                <w:sz w:val="28"/>
+                <w:lang w:val="es-AR"/>
+              </w:rPr>
+              <w:t>State</w:t>
+            </w:r>
+          </w:p>
+        </w:tc>
+        <w:tc>
+          <w:tcPr>
+            <w:tcW w:w="4797" w:type="dxa"/>
+          </w:tcPr>
+          <w:p>
+            <w:pPr>
+              <w:tabs>
+                <w:tab w:val="left" w:pos="2331"/>
+              </w:tabs>
+              <w:jc w:val="center"/>
+              <w:cnfStyle w:val="000000000000" w:firstRow="0" w:lastRow="0" w:firstColumn="0" w:lastColumn="0" w:oddVBand="0" w:evenVBand="0" w:oddHBand="0" w:evenHBand="0" w:firstRowFirstColumn="0" w:firstRowLastColumn="0" w:lastRowFirstColumn="0" w:lastRowLastColumn="0"/>
+              <w:rPr>
+                <w:sz w:val="28"/>
+                <w:lang w:val="es-AR"/>
+              </w:rPr>
+            </w:pPr>
+            <w:r>
+              <w:rPr>
+                <w:sz w:val="28"/>
+                <w:lang w:val="es-AR"/>
+              </w:rPr>
+              <w:t>State ID / State</w:t>
+            </w:r>
+          </w:p>
+        </w:tc>
+      </w:tr>
+      <w:tr>
+        <w:trPr>
+          <w:cnfStyle w:val="000000100000" w:firstRow="0" w:lastRow="0" w:firstColumn="0" w:lastColumn="0" w:oddVBand="0" w:evenVBand="0" w:oddHBand="1" w:evenHBand="0" w:firstRowFirstColumn="0" w:firstRowLastColumn="0" w:lastRowFirstColumn="0" w:lastRowLastColumn="0"/>
+        </w:trPr>
+        <w:tc>
+          <w:tcPr>
+            <w:cnfStyle w:val="001000000000" w:firstRow="0" w:lastRow="0" w:firstColumn="1" w:lastColumn="0" w:oddVBand="0" w:evenVBand="0" w:oddHBand="0" w:evenHBand="0" w:firstRowFirstColumn="0" w:firstRowLastColumn="0" w:lastRowFirstColumn="0" w:lastRowLastColumn="0"/>
+            <w:tcW w:w="4796" w:type="dxa"/>
+          </w:tcPr>
+          <w:p>
+            <w:pPr>
+              <w:tabs>
+                <w:tab w:val="left" w:pos="2331"/>
+              </w:tabs>
+              <w:jc w:val="center"/>
+              <w:rPr>
+                <w:b w:val="0"/>
+                <w:sz w:val="28"/>
+                <w:lang w:val="es-AR"/>
+              </w:rPr>
+            </w:pPr>
+            <w:r>
+              <w:rPr>
+                <w:b w:val="0"/>
+                <w:sz w:val="28"/>
+                <w:lang w:val="es-AR"/>
+              </w:rPr>
+              <w:t>Data Sales Adidas</w:t>
+            </w:r>
+          </w:p>
+        </w:tc>
+        <w:tc>
+          <w:tcPr>
+            <w:tcW w:w="4797" w:type="dxa"/>
+          </w:tcPr>
+          <w:p>
+            <w:pPr>
+              <w:pStyle w:val="Prrafodelista"/>
+              <w:ind w:left="0"/>
+              <w:jc w:val="center"/>
+              <w:cnfStyle w:val="000000100000" w:firstRow="0" w:lastRow="0" w:firstColumn="0" w:lastColumn="0" w:oddVBand="0" w:evenVBand="0" w:oddHBand="1" w:evenHBand="0" w:firstRowFirstColumn="0" w:firstRowLastColumn="0" w:lastRowFirstColumn="0" w:lastRowLastColumn="0"/>
+              <w:rPr>
+                <w:b/>
+                <w:sz w:val="28"/>
+                <w:lang w:val="es-AR"/>
+              </w:rPr>
+            </w:pPr>
+            <w:r>
+              <w:rPr>
+                <w:sz w:val="28"/>
+                <w:lang w:val="es-AR"/>
+              </w:rPr>
+              <w:t>City</w:t>
+            </w:r>
+          </w:p>
+        </w:tc>
+        <w:tc>
+          <w:tcPr>
+            <w:tcW w:w="4797" w:type="dxa"/>
+          </w:tcPr>
+          <w:p>
+            <w:pPr>
+              <w:tabs>
+                <w:tab w:val="left" w:pos="2331"/>
+              </w:tabs>
+              <w:jc w:val="center"/>
+              <w:cnfStyle w:val="000000100000" w:firstRow="0" w:lastRow="0" w:firstColumn="0" w:lastColumn="0" w:oddVBand="0" w:evenVBand="0" w:oddHBand="1" w:evenHBand="0" w:firstRowFirstColumn="0" w:firstRowLastColumn="0" w:lastRowFirstColumn="0" w:lastRowLastColumn="0"/>
+              <w:rPr>
+                <w:sz w:val="28"/>
+                <w:lang w:val="es-AR"/>
+              </w:rPr>
+            </w:pPr>
+            <w:r>
+              <w:rPr>
+                <w:sz w:val="28"/>
+                <w:lang w:val="es-AR"/>
+              </w:rPr>
+              <w:t>City ID / City</w:t>
+            </w:r>
+          </w:p>
+        </w:tc>
+      </w:tr>
+      <w:tr>
+        <w:tc>
+          <w:tcPr>
+            <w:cnfStyle w:val="001000000000" w:firstRow="0" w:lastRow="0" w:firstColumn="1" w:lastColumn="0" w:oddVBand="0" w:evenVBand="0" w:oddHBand="0" w:evenHBand="0" w:firstRowFirstColumn="0" w:firstRowLastColumn="0" w:lastRowFirstColumn="0" w:lastRowLastColumn="0"/>
+            <w:tcW w:w="4796" w:type="dxa"/>
+          </w:tcPr>
+          <w:p>
+            <w:pPr>
+              <w:tabs>
+                <w:tab w:val="left" w:pos="2331"/>
+              </w:tabs>
+              <w:jc w:val="center"/>
+              <w:rPr>
+                <w:b w:val="0"/>
+                <w:sz w:val="28"/>
+                <w:lang w:val="es-AR"/>
+              </w:rPr>
+            </w:pPr>
+            <w:r>
+              <w:rPr>
+                <w:b w:val="0"/>
+                <w:sz w:val="28"/>
+                <w:lang w:val="es-AR"/>
+              </w:rPr>
+              <w:t>Data Sales Adidas</w:t>
+            </w:r>
+          </w:p>
+        </w:tc>
+        <w:tc>
+          <w:tcPr>
+            <w:tcW w:w="4797" w:type="dxa"/>
+          </w:tcPr>
+          <w:p>
+            <w:pPr>
+              <w:pStyle w:val="Prrafodelista"/>
+              <w:ind w:left="0"/>
+              <w:jc w:val="center"/>
+              <w:cnfStyle w:val="000000000000" w:firstRow="0" w:lastRow="0" w:firstColumn="0" w:lastColumn="0" w:oddVBand="0" w:evenVBand="0" w:oddHBand="0" w:evenHBand="0" w:firstRowFirstColumn="0" w:firstRowLastColumn="0" w:lastRowFirstColumn="0" w:lastRowLastColumn="0"/>
+              <w:rPr>
+                <w:b/>
+                <w:sz w:val="28"/>
+                <w:lang w:val="es-AR"/>
+              </w:rPr>
+            </w:pPr>
+            <w:r>
+              <w:rPr>
+                <w:sz w:val="28"/>
+                <w:lang w:val="es-AR"/>
+              </w:rPr>
+              <w:t>Product</w:t>
+            </w:r>
+          </w:p>
+        </w:tc>
+        <w:tc>
+          <w:tcPr>
+            <w:tcW w:w="4797" w:type="dxa"/>
+          </w:tcPr>
+          <w:p>
+            <w:pPr>
+              <w:tabs>
+                <w:tab w:val="left" w:pos="2331"/>
+              </w:tabs>
+              <w:jc w:val="center"/>
+              <w:cnfStyle w:val="000000000000" w:firstRow="0" w:lastRow="0" w:firstColumn="0" w:lastColumn="0" w:oddVBand="0" w:evenVBand="0" w:oddHBand="0" w:evenHBand="0" w:firstRowFirstColumn="0" w:firstRowLastColumn="0" w:lastRowFirstColumn="0" w:lastRowLastColumn="0"/>
+              <w:rPr>
+                <w:sz w:val="28"/>
+                <w:lang w:val="es-AR"/>
+              </w:rPr>
+            </w:pPr>
+            <w:r>
+              <w:rPr>
+                <w:sz w:val="28"/>
+                <w:lang w:val="es-AR"/>
+              </w:rPr>
+              <w:t>Product ID / Product</w:t>
+            </w:r>
+          </w:p>
+        </w:tc>
+      </w:tr>
+      <w:tr>
+        <w:trPr>
+          <w:cnfStyle w:val="000000100000" w:firstRow="0" w:lastRow="0" w:firstColumn="0" w:lastColumn="0" w:oddVBand="0" w:evenVBand="0" w:oddHBand="1" w:evenHBand="0" w:firstRowFirstColumn="0" w:firstRowLastColumn="0" w:lastRowFirstColumn="0" w:lastRowLastColumn="0"/>
+        </w:trPr>
+        <w:tc>
+          <w:tcPr>
+            <w:cnfStyle w:val="001000000000" w:firstRow="0" w:lastRow="0" w:firstColumn="1" w:lastColumn="0" w:oddVBand="0" w:evenVBand="0" w:oddHBand="0" w:evenHBand="0" w:firstRowFirstColumn="0" w:firstRowLastColumn="0" w:lastRowFirstColumn="0" w:lastRowLastColumn="0"/>
+            <w:tcW w:w="4796" w:type="dxa"/>
+          </w:tcPr>
+          <w:p>
+            <w:pPr>
+              <w:tabs>
+                <w:tab w:val="left" w:pos="2331"/>
+              </w:tabs>
+              <w:jc w:val="center"/>
+              <w:rPr>
+                <w:b w:val="0"/>
+                <w:sz w:val="28"/>
+                <w:lang w:val="es-AR"/>
+              </w:rPr>
+            </w:pPr>
+            <w:r>
+              <w:rPr>
+                <w:b w:val="0"/>
+                <w:sz w:val="28"/>
+                <w:lang w:val="es-AR"/>
+              </w:rPr>
+              <w:t>Data Sales Adidas</w:t>
+            </w:r>
+          </w:p>
+        </w:tc>
+        <w:tc>
+          <w:tcPr>
+            <w:tcW w:w="4797" w:type="dxa"/>
+          </w:tcPr>
+          <w:p>
+            <w:pPr>
+              <w:pStyle w:val="Prrafodelista"/>
+              <w:ind w:left="0"/>
+              <w:jc w:val="center"/>
+              <w:cnfStyle w:val="000000100000" w:firstRow="0" w:lastRow="0" w:firstColumn="0" w:lastColumn="0" w:oddVBand="0" w:evenVBand="0" w:oddHBand="1" w:evenHBand="0" w:firstRowFirstColumn="0" w:firstRowLastColumn="0" w:lastRowFirstColumn="0" w:lastRowLastColumn="0"/>
+              <w:rPr>
+                <w:b/>
+                <w:sz w:val="28"/>
+                <w:lang w:val="es-AR"/>
+              </w:rPr>
+            </w:pPr>
+            <w:r>
+              <w:rPr>
+                <w:sz w:val="28"/>
+                <w:lang w:val="es-AR"/>
+              </w:rPr>
+              <w:t>Family</w:t>
+            </w:r>
+          </w:p>
+        </w:tc>
+        <w:tc>
+          <w:tcPr>
+            <w:tcW w:w="4797" w:type="dxa"/>
+          </w:tcPr>
+          <w:p>
+            <w:pPr>
+              <w:tabs>
+                <w:tab w:val="left" w:pos="2331"/>
+              </w:tabs>
+              <w:jc w:val="center"/>
+              <w:cnfStyle w:val="000000100000" w:firstRow="0" w:lastRow="0" w:firstColumn="0" w:lastColumn="0" w:oddVBand="0" w:evenVBand="0" w:oddHBand="1" w:evenHBand="0" w:firstRowFirstColumn="0" w:firstRowLastColumn="0" w:lastRowFirstColumn="0" w:lastRowLastColumn="0"/>
+              <w:rPr>
+                <w:sz w:val="28"/>
+                <w:lang w:val="es-AR"/>
+              </w:rPr>
+            </w:pPr>
+            <w:r>
+              <w:rPr>
+                <w:sz w:val="28"/>
+                <w:lang w:val="es-AR"/>
+              </w:rPr>
+              <w:t>Family ID / Family</w:t>
+            </w:r>
+          </w:p>
+        </w:tc>
+      </w:tr>
+      <w:tr>
+        <w:tc>
+          <w:tcPr>
+            <w:cnfStyle w:val="001000000000" w:firstRow="0" w:lastRow="0" w:firstColumn="1" w:lastColumn="0" w:oddVBand="0" w:evenVBand="0" w:oddHBand="0" w:evenHBand="0" w:firstRowFirstColumn="0" w:firstRowLastColumn="0" w:lastRowFirstColumn="0" w:lastRowLastColumn="0"/>
+            <w:tcW w:w="4796" w:type="dxa"/>
+          </w:tcPr>
+          <w:p>
+            <w:pPr>
+              <w:tabs>
+                <w:tab w:val="left" w:pos="2331"/>
+              </w:tabs>
+              <w:jc w:val="center"/>
+              <w:rPr>
+                <w:b w:val="0"/>
+                <w:sz w:val="28"/>
+                <w:lang w:val="es-AR"/>
+              </w:rPr>
+            </w:pPr>
+            <w:r>
+              <w:rPr>
+                <w:b w:val="0"/>
+                <w:sz w:val="28"/>
+                <w:lang w:val="es-AR"/>
+              </w:rPr>
+              <w:t>Data Sales Adidas</w:t>
+            </w:r>
+          </w:p>
+        </w:tc>
+        <w:tc>
+          <w:tcPr>
+            <w:tcW w:w="4797" w:type="dxa"/>
+          </w:tcPr>
+          <w:p>
+            <w:pPr>
+              <w:pStyle w:val="Prrafodelista"/>
+              <w:ind w:left="0"/>
+              <w:jc w:val="center"/>
+              <w:cnfStyle w:val="000000000000" w:firstRow="0" w:lastRow="0" w:firstColumn="0" w:lastColumn="0" w:oddVBand="0" w:evenVBand="0" w:oddHBand="0" w:evenHBand="0" w:firstRowFirstColumn="0" w:firstRowLastColumn="0" w:lastRowFirstColumn="0" w:lastRowLastColumn="0"/>
+              <w:rPr>
+                <w:b/>
+                <w:sz w:val="28"/>
+                <w:lang w:val="es-AR"/>
+              </w:rPr>
+            </w:pPr>
+            <w:r>
+              <w:rPr>
+                <w:sz w:val="28"/>
+                <w:lang w:val="es-AR"/>
+              </w:rPr>
+              <w:t>Gender</w:t>
+            </w:r>
+          </w:p>
+        </w:tc>
+        <w:tc>
+          <w:tcPr>
+            <w:tcW w:w="4797" w:type="dxa"/>
+          </w:tcPr>
+          <w:p>
+            <w:pPr>
+              <w:tabs>
+                <w:tab w:val="left" w:pos="2331"/>
+              </w:tabs>
+              <w:jc w:val="center"/>
+              <w:cnfStyle w:val="000000000000" w:firstRow="0" w:lastRow="0" w:firstColumn="0" w:lastColumn="0" w:oddVBand="0" w:evenVBand="0" w:oddHBand="0" w:evenHBand="0" w:firstRowFirstColumn="0" w:firstRowLastColumn="0" w:lastRowFirstColumn="0" w:lastRowLastColumn="0"/>
+              <w:rPr>
+                <w:sz w:val="28"/>
+                <w:lang w:val="es-AR"/>
+              </w:rPr>
+            </w:pPr>
+            <w:r>
+              <w:rPr>
+                <w:sz w:val="28"/>
+                <w:lang w:val="es-AR"/>
+              </w:rPr>
+              <w:t>Gender ID / Gender</w:t>
+            </w:r>
+          </w:p>
+        </w:tc>
+      </w:tr>
+      <w:tr>
+        <w:trPr>
+          <w:cnfStyle w:val="000000100000" w:firstRow="0" w:lastRow="0" w:firstColumn="0" w:lastColumn="0" w:oddVBand="0" w:evenVBand="0" w:oddHBand="1" w:evenHBand="0" w:firstRowFirstColumn="0" w:firstRowLastColumn="0" w:lastRowFirstColumn="0" w:lastRowLastColumn="0"/>
+        </w:trPr>
+        <w:tc>
+          <w:tcPr>
+            <w:cnfStyle w:val="001000000000" w:firstRow="0" w:lastRow="0" w:firstColumn="1" w:lastColumn="0" w:oddVBand="0" w:evenVBand="0" w:oddHBand="0" w:evenHBand="0" w:firstRowFirstColumn="0" w:firstRowLastColumn="0" w:lastRowFirstColumn="0" w:lastRowLastColumn="0"/>
+            <w:tcW w:w="4796" w:type="dxa"/>
+          </w:tcPr>
+          <w:p>
+            <w:pPr>
+              <w:tabs>
+                <w:tab w:val="left" w:pos="2331"/>
+              </w:tabs>
+              <w:jc w:val="center"/>
+              <w:rPr>
+                <w:b w:val="0"/>
+                <w:sz w:val="28"/>
+                <w:lang w:val="es-AR"/>
+              </w:rPr>
+            </w:pPr>
+            <w:r>
+              <w:rPr>
+                <w:b w:val="0"/>
+                <w:sz w:val="28"/>
+                <w:lang w:val="es-AR"/>
+              </w:rPr>
+              <w:t>Data Sales Adidas</w:t>
+            </w:r>
+          </w:p>
+        </w:tc>
+        <w:tc>
+          <w:tcPr>
+            <w:tcW w:w="4797" w:type="dxa"/>
+          </w:tcPr>
+          <w:p>
+            <w:pPr>
+              <w:pStyle w:val="Prrafodelista"/>
+              <w:ind w:left="0"/>
+              <w:jc w:val="center"/>
+              <w:cnfStyle w:val="000000100000" w:firstRow="0" w:lastRow="0" w:firstColumn="0" w:lastColumn="0" w:oddVBand="0" w:evenVBand="0" w:oddHBand="1" w:evenHBand="0" w:firstRowFirstColumn="0" w:firstRowLastColumn="0" w:lastRowFirstColumn="0" w:lastRowLastColumn="0"/>
+              <w:rPr>
+                <w:b/>
+                <w:sz w:val="28"/>
+                <w:lang w:val="es-AR"/>
+              </w:rPr>
+            </w:pPr>
+            <w:r>
+              <w:rPr>
+                <w:sz w:val="28"/>
+                <w:lang w:val="es-AR"/>
+              </w:rPr>
+              <w:t>Category</w:t>
+            </w:r>
+          </w:p>
+        </w:tc>
+        <w:tc>
+          <w:tcPr>
+            <w:tcW w:w="4797" w:type="dxa"/>
+          </w:tcPr>
+          <w:p>
+            <w:pPr>
+              <w:tabs>
+                <w:tab w:val="left" w:pos="2331"/>
+              </w:tabs>
+              <w:jc w:val="center"/>
+              <w:cnfStyle w:val="000000100000" w:firstRow="0" w:lastRow="0" w:firstColumn="0" w:lastColumn="0" w:oddVBand="0" w:evenVBand="0" w:oddHBand="1" w:evenHBand="0" w:firstRowFirstColumn="0" w:firstRowLastColumn="0" w:lastRowFirstColumn="0" w:lastRowLastColumn="0"/>
+              <w:rPr>
+                <w:sz w:val="28"/>
+                <w:lang w:val="es-AR"/>
+              </w:rPr>
+            </w:pPr>
+            <w:r>
+              <w:rPr>
+                <w:sz w:val="28"/>
+                <w:lang w:val="es-AR"/>
+              </w:rPr>
+              <w:t>Category ID / Category</w:t>
+            </w:r>
+          </w:p>
+        </w:tc>
+      </w:tr>
+      <w:tr>
+        <w:tc>
+          <w:tcPr>
+            <w:cnfStyle w:val="001000000000" w:firstRow="0" w:lastRow="0" w:firstColumn="1" w:lastColumn="0" w:oddVBand="0" w:evenVBand="0" w:oddHBand="0" w:evenHBand="0" w:firstRowFirstColumn="0" w:firstRowLastColumn="0" w:lastRowFirstColumn="0" w:lastRowLastColumn="0"/>
+            <w:tcW w:w="4796" w:type="dxa"/>
+          </w:tcPr>
+          <w:p>
+            <w:pPr>
+              <w:tabs>
+                <w:tab w:val="left" w:pos="2331"/>
+              </w:tabs>
+              <w:jc w:val="center"/>
+              <w:rPr>
+                <w:b w:val="0"/>
+                <w:sz w:val="28"/>
+                <w:lang w:val="es-AR"/>
+              </w:rPr>
+            </w:pPr>
+            <w:r>
+              <w:rPr>
+                <w:b w:val="0"/>
+                <w:sz w:val="28"/>
+                <w:lang w:val="es-AR"/>
+              </w:rPr>
+              <w:t>Data Sales Adidas</w:t>
+            </w:r>
+          </w:p>
+        </w:tc>
+        <w:tc>
+          <w:tcPr>
+            <w:tcW w:w="4797" w:type="dxa"/>
+          </w:tcPr>
+          <w:p>
+            <w:pPr>
+              <w:pStyle w:val="Prrafodelista"/>
+              <w:ind w:left="0"/>
+              <w:jc w:val="center"/>
+              <w:cnfStyle w:val="000000000000" w:firstRow="0" w:lastRow="0" w:firstColumn="0" w:lastColumn="0" w:oddVBand="0" w:evenVBand="0" w:oddHBand="0" w:evenHBand="0" w:firstRowFirstColumn="0" w:firstRowLastColumn="0" w:lastRowFirstColumn="0" w:lastRowLastColumn="0"/>
+              <w:rPr>
+                <w:sz w:val="28"/>
+                <w:lang w:val="es-AR"/>
+              </w:rPr>
+            </w:pPr>
+            <w:r>
+              <w:rPr>
+                <w:sz w:val="28"/>
+                <w:lang w:val="es-AR"/>
+              </w:rPr>
+              <w:t>Silhouette</w:t>
+            </w:r>
+          </w:p>
+        </w:tc>
+        <w:tc>
+          <w:tcPr>
+            <w:tcW w:w="4797" w:type="dxa"/>
+          </w:tcPr>
+          <w:p>
+            <w:pPr>
+              <w:tabs>
+                <w:tab w:val="left" w:pos="2331"/>
+              </w:tabs>
+              <w:jc w:val="center"/>
+              <w:cnfStyle w:val="000000000000" w:firstRow="0" w:lastRow="0" w:firstColumn="0" w:lastColumn="0" w:oddVBand="0" w:evenVBand="0" w:oddHBand="0" w:evenHBand="0" w:firstRowFirstColumn="0" w:firstRowLastColumn="0" w:lastRowFirstColumn="0" w:lastRowLastColumn="0"/>
+              <w:rPr>
+                <w:sz w:val="28"/>
+                <w:lang w:val="es-AR"/>
+              </w:rPr>
+            </w:pPr>
+            <w:r>
+              <w:rPr>
+                <w:sz w:val="28"/>
+                <w:lang w:val="es-AR"/>
+              </w:rPr>
+              <w:t>Silhouette ID / Silhouette</w:t>
+            </w:r>
+          </w:p>
+        </w:tc>
+      </w:tr>
+      <w:tr>
+        <w:trPr>
+          <w:cnfStyle w:val="000000100000" w:firstRow="0" w:lastRow="0" w:firstColumn="0" w:lastColumn="0" w:oddVBand="0" w:evenVBand="0" w:oddHBand="1" w:evenHBand="0" w:firstRowFirstColumn="0" w:firstRowLastColumn="0" w:lastRowFirstColumn="0" w:lastRowLastColumn="0"/>
+        </w:trPr>
+        <w:tc>
+          <w:tcPr>
+            <w:cnfStyle w:val="001000000000" w:firstRow="0" w:lastRow="0" w:firstColumn="1" w:lastColumn="0" w:oddVBand="0" w:evenVBand="0" w:oddHBand="0" w:evenHBand="0" w:firstRowFirstColumn="0" w:firstRowLastColumn="0" w:lastRowFirstColumn="0" w:lastRowLastColumn="0"/>
+            <w:tcW w:w="4796" w:type="dxa"/>
+          </w:tcPr>
+          <w:p>
+            <w:pPr>
+              <w:tabs>
+                <w:tab w:val="left" w:pos="2331"/>
+              </w:tabs>
+              <w:jc w:val="center"/>
+              <w:rPr>
+                <w:b w:val="0"/>
+                <w:sz w:val="28"/>
+                <w:lang w:val="es-AR"/>
+              </w:rPr>
+            </w:pPr>
+            <w:r>
+              <w:rPr>
+                <w:b w:val="0"/>
+                <w:sz w:val="28"/>
+                <w:lang w:val="es-AR"/>
+              </w:rPr>
+              <w:t>Data Sales Adidas</w:t>
+            </w:r>
+          </w:p>
+        </w:tc>
+        <w:tc>
+          <w:tcPr>
+            <w:tcW w:w="4797" w:type="dxa"/>
+          </w:tcPr>
+          <w:p>
+            <w:pPr>
+              <w:pStyle w:val="Prrafodelista"/>
+              <w:ind w:left="0"/>
+              <w:jc w:val="center"/>
+              <w:cnfStyle w:val="000000100000" w:firstRow="0" w:lastRow="0" w:firstColumn="0" w:lastColumn="0" w:oddVBand="0" w:evenVBand="0" w:oddHBand="1" w:evenHBand="0" w:firstRowFirstColumn="0" w:firstRowLastColumn="0" w:lastRowFirstColumn="0" w:lastRowLastColumn="0"/>
+              <w:rPr>
+                <w:b/>
+                <w:sz w:val="28"/>
+                <w:lang w:val="es-AR"/>
+              </w:rPr>
+            </w:pPr>
+            <w:r>
+              <w:rPr>
+                <w:sz w:val="28"/>
+                <w:lang w:val="es-AR"/>
+              </w:rPr>
+              <w:t>Primary Color</w:t>
+            </w:r>
+          </w:p>
+        </w:tc>
+        <w:tc>
+          <w:tcPr>
+            <w:tcW w:w="4797" w:type="dxa"/>
+          </w:tcPr>
+          <w:p>
+            <w:pPr>
+              <w:tabs>
+                <w:tab w:val="left" w:pos="2331"/>
+              </w:tabs>
+              <w:jc w:val="center"/>
+              <w:cnfStyle w:val="000000100000" w:firstRow="0" w:lastRow="0" w:firstColumn="0" w:lastColumn="0" w:oddVBand="0" w:evenVBand="0" w:oddHBand="1" w:evenHBand="0" w:firstRowFirstColumn="0" w:firstRowLastColumn="0" w:lastRowFirstColumn="0" w:lastRowLastColumn="0"/>
+              <w:rPr>
+                <w:sz w:val="28"/>
+                <w:lang w:val="es-AR"/>
+              </w:rPr>
+            </w:pPr>
+            <w:r>
+              <w:rPr>
+                <w:sz w:val="28"/>
+                <w:lang w:val="es-AR"/>
+              </w:rPr>
+              <w:t>PC ID / Primary Color</w:t>
+            </w:r>
+          </w:p>
+        </w:tc>
+      </w:tr>
+      <w:tr>
+        <w:tc>
+          <w:tcPr>
+            <w:cnfStyle w:val="001000000000" w:firstRow="0" w:lastRow="0" w:firstColumn="1" w:lastColumn="0" w:oddVBand="0" w:evenVBand="0" w:oddHBand="0" w:evenHBand="0" w:firstRowFirstColumn="0" w:firstRowLastColumn="0" w:lastRowFirstColumn="0" w:lastRowLastColumn="0"/>
+            <w:tcW w:w="4796" w:type="dxa"/>
+          </w:tcPr>
+          <w:p>
+            <w:pPr>
+              <w:tabs>
+                <w:tab w:val="left" w:pos="2331"/>
+              </w:tabs>
+              <w:jc w:val="center"/>
+              <w:rPr>
+                <w:b w:val="0"/>
+                <w:sz w:val="28"/>
+                <w:lang w:val="es-AR"/>
+              </w:rPr>
+            </w:pPr>
+            <w:r>
+              <w:rPr>
+                <w:b w:val="0"/>
+                <w:sz w:val="28"/>
+                <w:lang w:val="es-AR"/>
+              </w:rPr>
+              <w:t>Data Sales Adidas</w:t>
+            </w:r>
+          </w:p>
+        </w:tc>
+        <w:tc>
+          <w:tcPr>
+            <w:tcW w:w="4797" w:type="dxa"/>
+          </w:tcPr>
+          <w:p>
+            <w:pPr>
+              <w:pStyle w:val="Prrafodelista"/>
+              <w:ind w:left="0"/>
+              <w:jc w:val="center"/>
+              <w:cnfStyle w:val="000000000000" w:firstRow="0" w:lastRow="0" w:firstColumn="0" w:lastColumn="0" w:oddVBand="0" w:evenVBand="0" w:oddHBand="0" w:evenHBand="0" w:firstRowFirstColumn="0" w:firstRowLastColumn="0" w:lastRowFirstColumn="0" w:lastRowLastColumn="0"/>
+              <w:rPr>
+                <w:sz w:val="28"/>
+                <w:lang w:val="es-AR"/>
+              </w:rPr>
+            </w:pPr>
+            <w:r>
+              <w:rPr>
+                <w:sz w:val="28"/>
+                <w:lang w:val="es-AR"/>
+              </w:rPr>
+              <w:t>Sales method</w:t>
+            </w:r>
+          </w:p>
+        </w:tc>
+        <w:tc>
+          <w:tcPr>
+            <w:tcW w:w="4797" w:type="dxa"/>
+          </w:tcPr>
+          <w:p>
+            <w:pPr>
+              <w:tabs>
+                <w:tab w:val="left" w:pos="2331"/>
+              </w:tabs>
+              <w:jc w:val="center"/>
+              <w:cnfStyle w:val="000000000000" w:firstRow="0" w:lastRow="0" w:firstColumn="0" w:lastColumn="0" w:oddVBand="0" w:evenVBand="0" w:oddHBand="0" w:evenHBand="0" w:firstRowFirstColumn="0" w:firstRowLastColumn="0" w:lastRowFirstColumn="0" w:lastRowLastColumn="0"/>
+              <w:rPr>
+                <w:sz w:val="28"/>
+                <w:lang w:val="es-AR"/>
+              </w:rPr>
+            </w:pPr>
+            <w:r>
+              <w:rPr>
+                <w:sz w:val="28"/>
+                <w:lang w:val="es-AR"/>
+              </w:rPr>
+              <w:t>SM ID / Sales Method</w:t>
+            </w:r>
+          </w:p>
+        </w:tc>
+      </w:tr>
+    </w:tbl>
+    <w:p>
+      <w:pPr>
+        <w:tabs>
+          <w:tab w:val="left" w:pos="2331"/>
+        </w:tabs>
+        <w:rPr>
+          <w:sz w:val="28"/>
+          <w:lang w:val="es-AR"/>
+        </w:rPr>
+      </w:pPr>
+    </w:p>
+    <w:p>
+      <w:pPr>
+        <w:pStyle w:val="Prrafodelista"/>
+        <w:numPr>
+          <w:ilvl w:val="0"/>
+          <w:numId w:val="41"/>
+        </w:numPr>
+        <w:tabs>
+          <w:tab w:val="left" w:pos="2331"/>
+        </w:tabs>
+        <w:rPr>
+          <w:color w:val="3B3838" w:themeColor="background2" w:themeShade="40"/>
+          <w:sz w:val="28"/>
+          <w:lang w:val="es-AR"/>
+        </w:rPr>
+      </w:pPr>
+      <w:r>
+        <w:rPr>
+          <w:color w:val="3B3838" w:themeColor="background2" w:themeShade="40"/>
+          <w:sz w:val="28"/>
+          <w:lang w:val="es-AR"/>
+        </w:rPr>
+        <w:t xml:space="preserve">La gestión de relaciones entre las tablas </w:t>
+      </w:r>
+      <w:r>
+        <w:rPr>
+          <w:b/>
+          <w:i/>
+          <w:color w:val="3B3838" w:themeColor="background2" w:themeShade="40"/>
+          <w:sz w:val="28"/>
+          <w:lang w:val="es-AR"/>
+        </w:rPr>
+        <w:t>"Primary Color"</w:t>
+      </w:r>
+      <w:r>
+        <w:rPr>
+          <w:color w:val="3B3838" w:themeColor="background2" w:themeShade="40"/>
+          <w:sz w:val="28"/>
+          <w:lang w:val="es-AR"/>
+        </w:rPr>
+        <w:t xml:space="preserve"> </w:t>
+      </w:r>
+      <w:r>
+        <w:rPr>
+          <w:b/>
+          <w:i/>
+          <w:color w:val="3B3838" w:themeColor="background2" w:themeShade="40"/>
+          <w:sz w:val="28"/>
+          <w:lang w:val="es-AR"/>
+        </w:rPr>
+        <w:t>y "Sales Method"</w:t>
+      </w:r>
+      <w:r>
+        <w:rPr>
+          <w:color w:val="3B3838" w:themeColor="background2" w:themeShade="40"/>
+          <w:sz w:val="28"/>
+          <w:lang w:val="es-AR"/>
+        </w:rPr>
+        <w:t xml:space="preserve"> se realizó de forma manual en </w:t>
+      </w:r>
+      <w:r>
+        <w:rPr>
+          <w:b/>
+          <w:color w:val="FFC000" w:themeColor="accent4"/>
+          <w:sz w:val="28"/>
+          <w:lang w:val="es-AR"/>
+        </w:rPr>
+        <w:t>Power BI</w:t>
+      </w:r>
+      <w:r>
+        <w:rPr>
+          <w:color w:val="3B3838" w:themeColor="background2" w:themeShade="40"/>
+          <w:sz w:val="28"/>
+          <w:lang w:val="es-AR"/>
+        </w:rPr>
+        <w:t>. Este procedimiento fue necesario debido a que el programa no pudo establecer automáticamente las relaciones, dado que los nombres de las variables a vincular eran diferentes.</w:t>
+      </w:r>
+    </w:p>
+    <w:p>
+      <w:pPr>
+        <w:pStyle w:val="Prrafodelista"/>
+        <w:tabs>
+          <w:tab w:val="left" w:pos="2331"/>
+        </w:tabs>
+        <w:rPr>
+          <w:sz w:val="28"/>
+          <w:lang w:val="es-AR"/>
+        </w:rPr>
+      </w:pPr>
+    </w:p>
+    <w:p>
+      <w:pPr>
+        <w:pStyle w:val="Prrafodelista"/>
+        <w:tabs>
+          <w:tab w:val="left" w:pos="2331"/>
+        </w:tabs>
+        <w:rPr>
+          <w:b/>
+          <w:i/>
+          <w:sz w:val="28"/>
+          <w:lang w:val="es-AR"/>
+        </w:rPr>
+      </w:pPr>
+    </w:p>
+    <w:p>
+      <w:pPr>
+        <w:pStyle w:val="Prrafodelista"/>
+        <w:tabs>
+          <w:tab w:val="left" w:pos="2331"/>
+        </w:tabs>
+        <w:rPr>
+          <w:b/>
+          <w:i/>
+          <w:sz w:val="28"/>
+          <w:lang w:val="es-AR"/>
+        </w:rPr>
+      </w:pPr>
+    </w:p>
+    <w:p>
+      <w:pPr>
+        <w:pStyle w:val="Prrafodelista"/>
+        <w:tabs>
+          <w:tab w:val="left" w:pos="2331"/>
+        </w:tabs>
+        <w:rPr>
+          <w:b/>
+          <w:i/>
           <w:sz w:val="28"/>
           <w:lang w:val="es-AR"/>
         </w:rPr>
@@ -12428,13 +13962,328 @@
       <w:bookmarkStart w:id="17" w:name="_GoBack"/>
       <w:bookmarkEnd w:id="17"/>
     </w:p>
+    <w:p>
+      <w:pPr>
+        <w:pStyle w:val="Prrafodelista"/>
+        <w:tabs>
+          <w:tab w:val="left" w:pos="2331"/>
+        </w:tabs>
+        <w:rPr>
+          <w:b/>
+          <w:i/>
+          <w:sz w:val="28"/>
+          <w:lang w:val="es-AR"/>
+        </w:rPr>
+      </w:pPr>
+    </w:p>
+    <w:p>
+      <w:pPr>
+        <w:pStyle w:val="Prrafodelista"/>
+        <w:tabs>
+          <w:tab w:val="left" w:pos="2331"/>
+        </w:tabs>
+        <w:rPr>
+          <w:b/>
+          <w:i/>
+          <w:sz w:val="28"/>
+          <w:lang w:val="es-AR"/>
+        </w:rPr>
+      </w:pPr>
+    </w:p>
+    <w:p>
+      <w:pPr>
+        <w:pStyle w:val="Prrafodelista"/>
+        <w:tabs>
+          <w:tab w:val="left" w:pos="2331"/>
+        </w:tabs>
+        <w:rPr>
+          <w:b/>
+          <w:i/>
+          <w:sz w:val="28"/>
+          <w:lang w:val="es-AR"/>
+        </w:rPr>
+      </w:pPr>
+    </w:p>
+    <w:p>
+      <w:pPr>
+        <w:pStyle w:val="Prrafodelista"/>
+        <w:tabs>
+          <w:tab w:val="left" w:pos="2331"/>
+        </w:tabs>
+        <w:rPr>
+          <w:b/>
+          <w:i/>
+          <w:sz w:val="28"/>
+          <w:lang w:val="es-AR"/>
+        </w:rPr>
+      </w:pPr>
+    </w:p>
+    <w:p>
+      <w:pPr>
+        <w:pStyle w:val="Prrafodelista"/>
+        <w:tabs>
+          <w:tab w:val="left" w:pos="2331"/>
+        </w:tabs>
+        <w:rPr>
+          <w:b/>
+          <w:i/>
+          <w:sz w:val="28"/>
+          <w:lang w:val="es-AR"/>
+        </w:rPr>
+      </w:pPr>
+    </w:p>
+    <w:p>
+      <w:pPr>
+        <w:pStyle w:val="Prrafodelista"/>
+        <w:tabs>
+          <w:tab w:val="left" w:pos="2331"/>
+        </w:tabs>
+        <w:rPr>
+          <w:b/>
+          <w:i/>
+          <w:sz w:val="28"/>
+          <w:lang w:val="es-AR"/>
+        </w:rPr>
+      </w:pPr>
+    </w:p>
+    <w:p>
+      <w:pPr>
+        <w:pStyle w:val="Prrafodelista"/>
+        <w:tabs>
+          <w:tab w:val="left" w:pos="2331"/>
+        </w:tabs>
+        <w:rPr>
+          <w:b/>
+          <w:i/>
+          <w:sz w:val="28"/>
+          <w:lang w:val="es-AR"/>
+        </w:rPr>
+      </w:pPr>
+    </w:p>
+    <w:p>
+      <w:pPr>
+        <w:pStyle w:val="Prrafodelista"/>
+        <w:tabs>
+          <w:tab w:val="left" w:pos="2331"/>
+        </w:tabs>
+        <w:rPr>
+          <w:sz w:val="28"/>
+          <w:lang w:val="es-AR"/>
+        </w:rPr>
+      </w:pPr>
+      <w:r>
+        <w:rPr>
+          <w:b/>
+          <w:i/>
+          <w:sz w:val="28"/>
+          <w:lang w:val="es-AR"/>
+        </w:rPr>
+        <w:lastRenderedPageBreak/>
+        <w:t>Vista de modelo:</w:t>
+      </w:r>
+    </w:p>
+    <w:p>
+      <w:pPr>
+        <w:pStyle w:val="Prrafodelista"/>
+        <w:tabs>
+          <w:tab w:val="left" w:pos="2331"/>
+        </w:tabs>
+        <w:rPr>
+          <w:sz w:val="28"/>
+          <w:lang w:val="es-AR"/>
+        </w:rPr>
+      </w:pPr>
+      <w:r>
+        <w:rPr>
+          <w:sz w:val="28"/>
+          <w:lang w:val="es-AR"/>
+        </w:rPr>
+        <w:drawing>
+          <wp:anchor distT="0" distB="0" distL="114300" distR="114300" simplePos="0" relativeHeight="251675648" behindDoc="0" locked="0" layoutInCell="1" allowOverlap="1" wp14:anchorId="158C5345" wp14:editId="43634938">
+            <wp:simplePos x="0" y="0"/>
+            <wp:positionH relativeFrom="margin">
+              <wp:align>center</wp:align>
+            </wp:positionH>
+            <wp:positionV relativeFrom="paragraph">
+              <wp:posOffset>29482</wp:posOffset>
+            </wp:positionV>
+            <wp:extent cx="7011977" cy="6614341"/>
+            <wp:effectExtent l="19050" t="19050" r="17780" b="15240"/>
+            <wp:wrapNone/>
+            <wp:docPr id="19" name="Imagen 19"/>
+            <wp:cNvGraphicFramePr>
+              <a:graphicFrameLocks xmlns:a="http://schemas.openxmlformats.org/drawingml/2006/main" noChangeAspect="1"/>
+            </wp:cNvGraphicFramePr>
+            <a:graphic xmlns:a="http://schemas.openxmlformats.org/drawingml/2006/main">
+              <a:graphicData uri="http://schemas.openxmlformats.org/drawingml/2006/picture">
+                <pic:pic xmlns:pic="http://schemas.openxmlformats.org/drawingml/2006/picture">
+                  <pic:nvPicPr>
+                    <pic:cNvPr id="1" name=""/>
+                    <pic:cNvPicPr/>
+                  </pic:nvPicPr>
+                  <pic:blipFill>
+                    <a:blip r:embed="rId21">
+                      <a:extLst>
+                        <a:ext uri="{BEBA8EAE-BF5A-486C-A8C5-ECC9F3942E4B}">
+                          <a14:imgProps xmlns:a14="http://schemas.microsoft.com/office/drawing/2010/main">
+                            <a14:imgLayer r:embed="rId22">
+                              <a14:imgEffect>
+                                <a14:sharpenSoften amount="25000"/>
+                              </a14:imgEffect>
+                            </a14:imgLayer>
+                          </a14:imgProps>
+                        </a:ext>
+                        <a:ext uri="{28A0092B-C50C-407E-A947-70E740481C1C}">
+                          <a14:useLocalDpi xmlns:a14="http://schemas.microsoft.com/office/drawing/2010/main" val="0"/>
+                        </a:ext>
+                      </a:extLst>
+                    </a:blip>
+                    <a:stretch>
+                      <a:fillRect/>
+                    </a:stretch>
+                  </pic:blipFill>
+                  <pic:spPr>
+                    <a:xfrm>
+                      <a:off x="0" y="0"/>
+                      <a:ext cx="7011977" cy="6614341"/>
+                    </a:xfrm>
+                    <a:prstGeom prst="rect">
+                      <a:avLst/>
+                    </a:prstGeom>
+                    <a:ln>
+                      <a:solidFill>
+                        <a:schemeClr val="accent1"/>
+                      </a:solidFill>
+                    </a:ln>
+                  </pic:spPr>
+                </pic:pic>
+              </a:graphicData>
+            </a:graphic>
+            <wp14:sizeRelH relativeFrom="page">
+              <wp14:pctWidth>0</wp14:pctWidth>
+            </wp14:sizeRelH>
+            <wp14:sizeRelV relativeFrom="page">
+              <wp14:pctHeight>0</wp14:pctHeight>
+            </wp14:sizeRelV>
+          </wp:anchor>
+        </w:drawing>
+      </w:r>
+    </w:p>
+    <w:p>
+      <w:pPr>
+        <w:pStyle w:val="Prrafodelista"/>
+        <w:tabs>
+          <w:tab w:val="left" w:pos="2331"/>
+        </w:tabs>
+        <w:rPr>
+          <w:sz w:val="28"/>
+          <w:lang w:val="es-AR"/>
+        </w:rPr>
+      </w:pPr>
+    </w:p>
+    <w:p>
+      <w:pPr>
+        <w:pStyle w:val="Prrafodelista"/>
+        <w:tabs>
+          <w:tab w:val="left" w:pos="2331"/>
+        </w:tabs>
+        <w:rPr>
+          <w:sz w:val="28"/>
+          <w:lang w:val="es-AR"/>
+        </w:rPr>
+      </w:pPr>
+    </w:p>
+    <w:p>
+      <w:pPr>
+        <w:pStyle w:val="Prrafodelista"/>
+        <w:tabs>
+          <w:tab w:val="left" w:pos="2331"/>
+        </w:tabs>
+        <w:rPr>
+          <w:sz w:val="28"/>
+          <w:lang w:val="es-AR"/>
+        </w:rPr>
+      </w:pPr>
+    </w:p>
+    <w:p>
+      <w:pPr>
+        <w:pStyle w:val="Prrafodelista"/>
+        <w:tabs>
+          <w:tab w:val="left" w:pos="2331"/>
+        </w:tabs>
+        <w:rPr>
+          <w:sz w:val="28"/>
+          <w:lang w:val="es-AR"/>
+        </w:rPr>
+      </w:pPr>
+    </w:p>
+    <w:p>
+      <w:pPr>
+        <w:pStyle w:val="Prrafodelista"/>
+        <w:tabs>
+          <w:tab w:val="left" w:pos="2331"/>
+        </w:tabs>
+        <w:rPr>
+          <w:sz w:val="28"/>
+          <w:lang w:val="es-AR"/>
+        </w:rPr>
+      </w:pPr>
+    </w:p>
+    <w:p>
+      <w:pPr>
+        <w:pStyle w:val="Prrafodelista"/>
+        <w:tabs>
+          <w:tab w:val="left" w:pos="2331"/>
+        </w:tabs>
+        <w:rPr>
+          <w:sz w:val="28"/>
+          <w:lang w:val="es-AR"/>
+        </w:rPr>
+      </w:pPr>
+    </w:p>
+    <w:p>
+      <w:pPr>
+        <w:pStyle w:val="Prrafodelista"/>
+        <w:tabs>
+          <w:tab w:val="left" w:pos="2331"/>
+        </w:tabs>
+        <w:rPr>
+          <w:sz w:val="28"/>
+          <w:lang w:val="es-AR"/>
+        </w:rPr>
+      </w:pPr>
+    </w:p>
+    <w:p>
+      <w:pPr>
+        <w:pStyle w:val="Prrafodelista"/>
+        <w:tabs>
+          <w:tab w:val="left" w:pos="2331"/>
+        </w:tabs>
+        <w:rPr>
+          <w:sz w:val="28"/>
+          <w:lang w:val="es-AR"/>
+        </w:rPr>
+      </w:pPr>
+    </w:p>
+    <w:p>
+      <w:pPr>
+        <w:pStyle w:val="Prrafodelista"/>
+        <w:tabs>
+          <w:tab w:val="left" w:pos="2331"/>
+        </w:tabs>
+        <w:rPr>
+          <w:sz w:val="28"/>
+          <w:lang w:val="es-AR"/>
+        </w:rPr>
+      </w:pPr>
+    </w:p>
     <w:sectPr>
-      <w:headerReference w:type="even" r:id="rId21"/>
-      <w:headerReference w:type="default" r:id="rId22"/>
-      <w:footerReference w:type="even" r:id="rId23"/>
-      <w:footerReference w:type="default" r:id="rId24"/>
-      <w:headerReference w:type="first" r:id="rId25"/>
-      <w:footerReference w:type="first" r:id="rId26"/>
+      <w:headerReference w:type="even" r:id="rId23"/>
+      <w:headerReference w:type="default" r:id="rId24"/>
+      <w:footerReference w:type="even" r:id="rId25"/>
+      <w:footerReference w:type="default" r:id="rId26"/>
+      <w:headerReference w:type="first" r:id="rId27"/>
+      <w:footerReference w:type="first" r:id="rId28"/>
       <w:pgSz w:w="15840" w:h="12240" w:orient="landscape"/>
       <w:pgMar w:top="720" w:right="720" w:bottom="720" w:left="720" w:header="567" w:footer="567" w:gutter="0"/>
       <w:pgNumType w:start="0"/>
@@ -12511,7 +14360,7 @@
             <w:noProof/>
             <w:lang w:val="es-ES"/>
           </w:rPr>
-          <w:t>21</w:t>
+          <w:t>23</w:t>
         </w:r>
         <w:r>
           <w:fldChar w:fldCharType="end"/>
@@ -12556,6 +14405,76 @@
       </w:pPr>
       <w:r>
         <w:continuationSeparator/>
+      </w:r>
+    </w:p>
+  </w:footnote>
+  <w:footnote w:id="1">
+    <w:p>
+      <w:pPr>
+        <w:pStyle w:val="Textonotapie"/>
+        <w:rPr>
+          <w:lang w:val="es-AR"/>
+        </w:rPr>
+      </w:pPr>
+      <w:r>
+        <w:rPr>
+          <w:rStyle w:val="Refdenotaalfinal"/>
+        </w:rPr>
+        <w:footnoteRef/>
+      </w:r>
+      <w:r>
+        <w:rPr>
+          <w:lang w:val="es-AR"/>
+        </w:rPr>
+        <w:t xml:space="preserve"> El término "insights" se refiere a percepciones, entendimientos o conocimientos profundos y perspicaces que se</w:t>
+      </w:r>
+      <w:r>
+        <w:rPr>
+          <w:lang w:val="es-AR"/>
+        </w:rPr>
+        <w:t xml:space="preserve"> </w:t>
+      </w:r>
+      <w:r>
+        <w:rPr>
+          <w:lang w:val="es-AR"/>
+        </w:rPr>
+        <w:t xml:space="preserve">obtienen a partir de la observación, el análisis o la reflexión sobre datos, información o situaciones. </w:t>
+      </w:r>
+      <w:r>
+        <w:rPr>
+          <w:lang w:val="es-AR"/>
+        </w:rPr>
+        <w:t xml:space="preserve">Son </w:t>
+      </w:r>
+      <w:r>
+        <w:rPr>
+          <w:lang w:val="es-AR"/>
+        </w:rPr>
+        <w:t>especialmente valiosos en</w:t>
+      </w:r>
+      <w:r>
+        <w:rPr>
+          <w:lang w:val="es-AR"/>
+        </w:rPr>
+        <w:t xml:space="preserve"> </w:t>
+      </w:r>
+      <w:r>
+        <w:rPr>
+          <w:lang w:val="es-AR"/>
+        </w:rPr>
+        <w:t>el ámbito del análisis de datos y la toma de decisiones. Cuando se obtienen insights a partir de datos, se pueden</w:t>
+      </w:r>
+      <w:r>
+        <w:rPr>
+          <w:lang w:val="es-AR"/>
+        </w:rPr>
+        <w:t xml:space="preserve"> </w:t>
+      </w:r>
+      <w:r>
+        <w:rPr>
+          <w:lang w:val="es-AR"/>
+        </w:rPr>
+        <w:t>tomar decisiones más informadas y estratégicas.</w:t>
       </w:r>
     </w:p>
   </w:footnote>
@@ -12705,7 +14624,7 @@
         <v:path o:extrusionok="f" gradientshapeok="t" o:connecttype="rect"/>
         <o:lock v:ext="edit" aspectratio="t"/>
       </v:shapetype>
-      <v:shape id="_x0000_i1052" type="#_x0000_t75" style="width:11.15pt;height:11.15pt" o:bullet="t">
+      <v:shape id="_x0000_i1107" type="#_x0000_t75" style="width:11.15pt;height:11.15pt" o:bullet="t">
         <v:imagedata r:id="rId1" o:title="mso3E28"/>
       </v:shape>
     </w:pict>
@@ -12824,6 +14743,92 @@
     </w:lvl>
   </w:abstractNum>
   <w:abstractNum w:abstractNumId="1" w15:restartNumberingAfterBreak="0">
+    <w:nsid w:val="06662D00"/>
+    <w:multiLevelType w:val="hybridMultilevel"/>
+    <w:tmpl w:val="0A940E44"/>
+    <w:lvl w:ilvl="0" w:tplc="04090013">
+      <w:start w:val="1"/>
+      <w:numFmt w:val="upperRoman"/>
+      <w:lvlText w:val="%1."/>
+      <w:lvlJc w:val="right"/>
+      <w:pPr>
+        <w:ind w:left="720" w:hanging="360"/>
+      </w:pPr>
+    </w:lvl>
+    <w:lvl w:ilvl="1" w:tplc="2C0A0019" w:tentative="1">
+      <w:start w:val="1"/>
+      <w:numFmt w:val="lowerLetter"/>
+      <w:lvlText w:val="%2."/>
+      <w:lvlJc w:val="left"/>
+      <w:pPr>
+        <w:ind w:left="1440" w:hanging="360"/>
+      </w:pPr>
+    </w:lvl>
+    <w:lvl w:ilvl="2" w:tplc="2C0A001B" w:tentative="1">
+      <w:start w:val="1"/>
+      <w:numFmt w:val="lowerRoman"/>
+      <w:lvlText w:val="%3."/>
+      <w:lvlJc w:val="right"/>
+      <w:pPr>
+        <w:ind w:left="2160" w:hanging="180"/>
+      </w:pPr>
+    </w:lvl>
+    <w:lvl w:ilvl="3" w:tplc="2C0A000F" w:tentative="1">
+      <w:start w:val="1"/>
+      <w:numFmt w:val="decimal"/>
+      <w:lvlText w:val="%4."/>
+      <w:lvlJc w:val="left"/>
+      <w:pPr>
+        <w:ind w:left="2880" w:hanging="360"/>
+      </w:pPr>
+    </w:lvl>
+    <w:lvl w:ilvl="4" w:tplc="2C0A0019" w:tentative="1">
+      <w:start w:val="1"/>
+      <w:numFmt w:val="lowerLetter"/>
+      <w:lvlText w:val="%5."/>
+      <w:lvlJc w:val="left"/>
+      <w:pPr>
+        <w:ind w:left="3600" w:hanging="360"/>
+      </w:pPr>
+    </w:lvl>
+    <w:lvl w:ilvl="5" w:tplc="2C0A001B" w:tentative="1">
+      <w:start w:val="1"/>
+      <w:numFmt w:val="lowerRoman"/>
+      <w:lvlText w:val="%6."/>
+      <w:lvlJc w:val="right"/>
+      <w:pPr>
+        <w:ind w:left="4320" w:hanging="180"/>
+      </w:pPr>
+    </w:lvl>
+    <w:lvl w:ilvl="6" w:tplc="2C0A000F" w:tentative="1">
+      <w:start w:val="1"/>
+      <w:numFmt w:val="decimal"/>
+      <w:lvlText w:val="%7."/>
+      <w:lvlJc w:val="left"/>
+      <w:pPr>
+        <w:ind w:left="5040" w:hanging="360"/>
+      </w:pPr>
+    </w:lvl>
+    <w:lvl w:ilvl="7" w:tplc="2C0A0019" w:tentative="1">
+      <w:start w:val="1"/>
+      <w:numFmt w:val="lowerLetter"/>
+      <w:lvlText w:val="%8."/>
+      <w:lvlJc w:val="left"/>
+      <w:pPr>
+        <w:ind w:left="5760" w:hanging="360"/>
+      </w:pPr>
+    </w:lvl>
+    <w:lvl w:ilvl="8" w:tplc="2C0A001B" w:tentative="1">
+      <w:start w:val="1"/>
+      <w:numFmt w:val="lowerRoman"/>
+      <w:lvlText w:val="%9."/>
+      <w:lvlJc w:val="right"/>
+      <w:pPr>
+        <w:ind w:left="6480" w:hanging="180"/>
+      </w:pPr>
+    </w:lvl>
+  </w:abstractNum>
+  <w:abstractNum w:abstractNumId="2" w15:restartNumberingAfterBreak="0">
     <w:nsid w:val="0D273577"/>
     <w:multiLevelType w:val="hybridMultilevel"/>
     <w:tmpl w:val="CB4E14BA"/>
@@ -12936,7 +14941,7 @@
       </w:rPr>
     </w:lvl>
   </w:abstractNum>
-  <w:abstractNum w:abstractNumId="2" w15:restartNumberingAfterBreak="0">
+  <w:abstractNum w:abstractNumId="3" w15:restartNumberingAfterBreak="0">
     <w:nsid w:val="0FD501BD"/>
     <w:multiLevelType w:val="hybridMultilevel"/>
     <w:tmpl w:val="B94AFDCA"/>
@@ -13028,7 +15033,7 @@
       </w:pPr>
     </w:lvl>
   </w:abstractNum>
-  <w:abstractNum w:abstractNumId="3" w15:restartNumberingAfterBreak="0">
+  <w:abstractNum w:abstractNumId="4" w15:restartNumberingAfterBreak="0">
     <w:nsid w:val="0FD76C7D"/>
     <w:multiLevelType w:val="hybridMultilevel"/>
     <w:tmpl w:val="67940BF6"/>
@@ -13142,7 +15147,7 @@
       </w:rPr>
     </w:lvl>
   </w:abstractNum>
-  <w:abstractNum w:abstractNumId="4" w15:restartNumberingAfterBreak="0">
+  <w:abstractNum w:abstractNumId="5" w15:restartNumberingAfterBreak="0">
     <w:nsid w:val="11337C95"/>
     <w:multiLevelType w:val="hybridMultilevel"/>
     <w:tmpl w:val="73A4D516"/>
@@ -13234,7 +15239,7 @@
       </w:pPr>
     </w:lvl>
   </w:abstractNum>
-  <w:abstractNum w:abstractNumId="5" w15:restartNumberingAfterBreak="0">
+  <w:abstractNum w:abstractNumId="6" w15:restartNumberingAfterBreak="0">
     <w:nsid w:val="12410DA6"/>
     <w:multiLevelType w:val="hybridMultilevel"/>
     <w:tmpl w:val="95ECE444"/>
@@ -13347,7 +15352,120 @@
       </w:rPr>
     </w:lvl>
   </w:abstractNum>
-  <w:abstractNum w:abstractNumId="6" w15:restartNumberingAfterBreak="0">
+  <w:abstractNum w:abstractNumId="7" w15:restartNumberingAfterBreak="0">
+    <w:nsid w:val="1482662A"/>
+    <w:multiLevelType w:val="hybridMultilevel"/>
+    <w:tmpl w:val="470AB35C"/>
+    <w:lvl w:ilvl="0" w:tplc="0409000D">
+      <w:start w:val="1"/>
+      <w:numFmt w:val="bullet"/>
+      <w:lvlText w:val=""/>
+      <w:lvlJc w:val="left"/>
+      <w:pPr>
+        <w:ind w:left="720" w:hanging="360"/>
+      </w:pPr>
+      <w:rPr>
+        <w:rFonts w:ascii="Wingdings" w:hAnsi="Wingdings" w:hint="default"/>
+      </w:rPr>
+    </w:lvl>
+    <w:lvl w:ilvl="1" w:tplc="2C0A0003" w:tentative="1">
+      <w:start w:val="1"/>
+      <w:numFmt w:val="bullet"/>
+      <w:lvlText w:val="o"/>
+      <w:lvlJc w:val="left"/>
+      <w:pPr>
+        <w:ind w:left="1440" w:hanging="360"/>
+      </w:pPr>
+      <w:rPr>
+        <w:rFonts w:ascii="Courier New" w:hAnsi="Courier New" w:cs="Courier New" w:hint="default"/>
+      </w:rPr>
+    </w:lvl>
+    <w:lvl w:ilvl="2" w:tplc="2C0A0005" w:tentative="1">
+      <w:start w:val="1"/>
+      <w:numFmt w:val="bullet"/>
+      <w:lvlText w:val=""/>
+      <w:lvlJc w:val="left"/>
+      <w:pPr>
+        <w:ind w:left="2160" w:hanging="360"/>
+      </w:pPr>
+      <w:rPr>
+        <w:rFonts w:ascii="Wingdings" w:hAnsi="Wingdings" w:hint="default"/>
+      </w:rPr>
+    </w:lvl>
+    <w:lvl w:ilvl="3" w:tplc="2C0A0001" w:tentative="1">
+      <w:start w:val="1"/>
+      <w:numFmt w:val="bullet"/>
+      <w:lvlText w:val=""/>
+      <w:lvlJc w:val="left"/>
+      <w:pPr>
+        <w:ind w:left="2880" w:hanging="360"/>
+      </w:pPr>
+      <w:rPr>
+        <w:rFonts w:ascii="Symbol" w:hAnsi="Symbol" w:hint="default"/>
+      </w:rPr>
+    </w:lvl>
+    <w:lvl w:ilvl="4" w:tplc="2C0A0003" w:tentative="1">
+      <w:start w:val="1"/>
+      <w:numFmt w:val="bullet"/>
+      <w:lvlText w:val="o"/>
+      <w:lvlJc w:val="left"/>
+      <w:pPr>
+        <w:ind w:left="3600" w:hanging="360"/>
+      </w:pPr>
+      <w:rPr>
+        <w:rFonts w:ascii="Courier New" w:hAnsi="Courier New" w:cs="Courier New" w:hint="default"/>
+      </w:rPr>
+    </w:lvl>
+    <w:lvl w:ilvl="5" w:tplc="2C0A0005" w:tentative="1">
+      <w:start w:val="1"/>
+      <w:numFmt w:val="bullet"/>
+      <w:lvlText w:val=""/>
+      <w:lvlJc w:val="left"/>
+      <w:pPr>
+        <w:ind w:left="4320" w:hanging="360"/>
+      </w:pPr>
+      <w:rPr>
+        <w:rFonts w:ascii="Wingdings" w:hAnsi="Wingdings" w:hint="default"/>
+      </w:rPr>
+    </w:lvl>
+    <w:lvl w:ilvl="6" w:tplc="2C0A0001" w:tentative="1">
+      <w:start w:val="1"/>
+      <w:numFmt w:val="bullet"/>
+      <w:lvlText w:val=""/>
+      <w:lvlJc w:val="left"/>
+      <w:pPr>
+        <w:ind w:left="5040" w:hanging="360"/>
+      </w:pPr>
+      <w:rPr>
+        <w:rFonts w:ascii="Symbol" w:hAnsi="Symbol" w:hint="default"/>
+      </w:rPr>
+    </w:lvl>
+    <w:lvl w:ilvl="7" w:tplc="2C0A0003" w:tentative="1">
+      <w:start w:val="1"/>
+      <w:numFmt w:val="bullet"/>
+      <w:lvlText w:val="o"/>
+      <w:lvlJc w:val="left"/>
+      <w:pPr>
+        <w:ind w:left="5760" w:hanging="360"/>
+      </w:pPr>
+      <w:rPr>
+        <w:rFonts w:ascii="Courier New" w:hAnsi="Courier New" w:cs="Courier New" w:hint="default"/>
+      </w:rPr>
+    </w:lvl>
+    <w:lvl w:ilvl="8" w:tplc="2C0A0005" w:tentative="1">
+      <w:start w:val="1"/>
+      <w:numFmt w:val="bullet"/>
+      <w:lvlText w:val=""/>
+      <w:lvlJc w:val="left"/>
+      <w:pPr>
+        <w:ind w:left="6480" w:hanging="360"/>
+      </w:pPr>
+      <w:rPr>
+        <w:rFonts w:ascii="Wingdings" w:hAnsi="Wingdings" w:hint="default"/>
+      </w:rPr>
+    </w:lvl>
+  </w:abstractNum>
+  <w:abstractNum w:abstractNumId="8" w15:restartNumberingAfterBreak="0">
     <w:nsid w:val="156B5BD1"/>
     <w:multiLevelType w:val="hybridMultilevel"/>
     <w:tmpl w:val="D45C5B26"/>
@@ -13460,7 +15578,7 @@
       </w:rPr>
     </w:lvl>
   </w:abstractNum>
-  <w:abstractNum w:abstractNumId="7" w15:restartNumberingAfterBreak="0">
+  <w:abstractNum w:abstractNumId="9" w15:restartNumberingAfterBreak="0">
     <w:nsid w:val="1A957F15"/>
     <w:multiLevelType w:val="hybridMultilevel"/>
     <w:tmpl w:val="FD9A803A"/>
@@ -13573,7 +15691,7 @@
       </w:rPr>
     </w:lvl>
   </w:abstractNum>
-  <w:abstractNum w:abstractNumId="8" w15:restartNumberingAfterBreak="0">
+  <w:abstractNum w:abstractNumId="10" w15:restartNumberingAfterBreak="0">
     <w:nsid w:val="1C814089"/>
     <w:multiLevelType w:val="hybridMultilevel"/>
     <w:tmpl w:val="F5CEAB64"/>
@@ -13659,7 +15777,7 @@
       </w:pPr>
     </w:lvl>
   </w:abstractNum>
-  <w:abstractNum w:abstractNumId="9" w15:restartNumberingAfterBreak="0">
+  <w:abstractNum w:abstractNumId="11" w15:restartNumberingAfterBreak="0">
     <w:nsid w:val="1FF41290"/>
     <w:multiLevelType w:val="hybridMultilevel"/>
     <w:tmpl w:val="9D6CD4EE"/>
@@ -13772,7 +15890,7 @@
       </w:rPr>
     </w:lvl>
   </w:abstractNum>
-  <w:abstractNum w:abstractNumId="10" w15:restartNumberingAfterBreak="0">
+  <w:abstractNum w:abstractNumId="12" w15:restartNumberingAfterBreak="0">
     <w:nsid w:val="20396FDF"/>
     <w:multiLevelType w:val="hybridMultilevel"/>
     <w:tmpl w:val="2648E8F8"/>
@@ -13885,7 +16003,7 @@
       </w:rPr>
     </w:lvl>
   </w:abstractNum>
-  <w:abstractNum w:abstractNumId="11" w15:restartNumberingAfterBreak="0">
+  <w:abstractNum w:abstractNumId="13" w15:restartNumberingAfterBreak="0">
     <w:nsid w:val="26024977"/>
     <w:multiLevelType w:val="hybridMultilevel"/>
     <w:tmpl w:val="35FC92DA"/>
@@ -13998,7 +16116,7 @@
       </w:rPr>
     </w:lvl>
   </w:abstractNum>
-  <w:abstractNum w:abstractNumId="12" w15:restartNumberingAfterBreak="0">
+  <w:abstractNum w:abstractNumId="14" w15:restartNumberingAfterBreak="0">
     <w:nsid w:val="27872FFE"/>
     <w:multiLevelType w:val="hybridMultilevel"/>
     <w:tmpl w:val="D3363724"/>
@@ -14111,7 +16229,7 @@
       </w:rPr>
     </w:lvl>
   </w:abstractNum>
-  <w:abstractNum w:abstractNumId="13" w15:restartNumberingAfterBreak="0">
+  <w:abstractNum w:abstractNumId="15" w15:restartNumberingAfterBreak="0">
     <w:nsid w:val="29584B5D"/>
     <w:multiLevelType w:val="hybridMultilevel"/>
     <w:tmpl w:val="EC647694"/>
@@ -14224,7 +16342,7 @@
       </w:rPr>
     </w:lvl>
   </w:abstractNum>
-  <w:abstractNum w:abstractNumId="14" w15:restartNumberingAfterBreak="0">
+  <w:abstractNum w:abstractNumId="16" w15:restartNumberingAfterBreak="0">
     <w:nsid w:val="2CFC7C96"/>
     <w:multiLevelType w:val="hybridMultilevel"/>
     <w:tmpl w:val="DCEAB5C4"/>
@@ -14313,7 +16431,7 @@
       </w:pPr>
     </w:lvl>
   </w:abstractNum>
-  <w:abstractNum w:abstractNumId="15" w15:restartNumberingAfterBreak="0">
+  <w:abstractNum w:abstractNumId="17" w15:restartNumberingAfterBreak="0">
     <w:nsid w:val="36687DEB"/>
     <w:multiLevelType w:val="hybridMultilevel"/>
     <w:tmpl w:val="F7C2853E"/>
@@ -14426,7 +16544,7 @@
       </w:rPr>
     </w:lvl>
   </w:abstractNum>
-  <w:abstractNum w:abstractNumId="16" w15:restartNumberingAfterBreak="0">
+  <w:abstractNum w:abstractNumId="18" w15:restartNumberingAfterBreak="0">
     <w:nsid w:val="36E778F7"/>
     <w:multiLevelType w:val="hybridMultilevel"/>
     <w:tmpl w:val="C3D8C5D4"/>
@@ -14539,7 +16657,7 @@
       </w:rPr>
     </w:lvl>
   </w:abstractNum>
-  <w:abstractNum w:abstractNumId="17" w15:restartNumberingAfterBreak="0">
+  <w:abstractNum w:abstractNumId="19" w15:restartNumberingAfterBreak="0">
     <w:nsid w:val="39D86558"/>
     <w:multiLevelType w:val="hybridMultilevel"/>
     <w:tmpl w:val="FCFE588C"/>
@@ -14631,7 +16749,7 @@
       </w:pPr>
     </w:lvl>
   </w:abstractNum>
-  <w:abstractNum w:abstractNumId="18" w15:restartNumberingAfterBreak="0">
+  <w:abstractNum w:abstractNumId="20" w15:restartNumberingAfterBreak="0">
     <w:nsid w:val="3B8A700A"/>
     <w:multiLevelType w:val="hybridMultilevel"/>
     <w:tmpl w:val="DD742CBE"/>
@@ -14723,7 +16841,7 @@
       </w:pPr>
     </w:lvl>
   </w:abstractNum>
-  <w:abstractNum w:abstractNumId="19" w15:restartNumberingAfterBreak="0">
+  <w:abstractNum w:abstractNumId="21" w15:restartNumberingAfterBreak="0">
     <w:nsid w:val="3FD80F6E"/>
     <w:multiLevelType w:val="hybridMultilevel"/>
     <w:tmpl w:val="864CB7CC"/>
@@ -14814,7 +16932,7 @@
       </w:pPr>
     </w:lvl>
   </w:abstractNum>
-  <w:abstractNum w:abstractNumId="20" w15:restartNumberingAfterBreak="0">
+  <w:abstractNum w:abstractNumId="22" w15:restartNumberingAfterBreak="0">
     <w:nsid w:val="46A028B5"/>
     <w:multiLevelType w:val="hybridMultilevel"/>
     <w:tmpl w:val="08CE1AEA"/>
@@ -14927,7 +17045,7 @@
       </w:rPr>
     </w:lvl>
   </w:abstractNum>
-  <w:abstractNum w:abstractNumId="21" w15:restartNumberingAfterBreak="0">
+  <w:abstractNum w:abstractNumId="23" w15:restartNumberingAfterBreak="0">
     <w:nsid w:val="4A0739BD"/>
     <w:multiLevelType w:val="hybridMultilevel"/>
     <w:tmpl w:val="89D4FE00"/>
@@ -15019,7 +17137,7 @@
       </w:pPr>
     </w:lvl>
   </w:abstractNum>
-  <w:abstractNum w:abstractNumId="22" w15:restartNumberingAfterBreak="0">
+  <w:abstractNum w:abstractNumId="24" w15:restartNumberingAfterBreak="0">
     <w:nsid w:val="54CC5BE0"/>
     <w:multiLevelType w:val="hybridMultilevel"/>
     <w:tmpl w:val="AE72C2FC"/>
@@ -15132,7 +17250,7 @@
       </w:rPr>
     </w:lvl>
   </w:abstractNum>
-  <w:abstractNum w:abstractNumId="23" w15:restartNumberingAfterBreak="0">
+  <w:abstractNum w:abstractNumId="25" w15:restartNumberingAfterBreak="0">
     <w:nsid w:val="5D641D72"/>
     <w:multiLevelType w:val="hybridMultilevel"/>
     <w:tmpl w:val="0FFC9156"/>
@@ -15245,7 +17363,7 @@
       </w:rPr>
     </w:lvl>
   </w:abstractNum>
-  <w:abstractNum w:abstractNumId="24" w15:restartNumberingAfterBreak="0">
+  <w:abstractNum w:abstractNumId="26" w15:restartNumberingAfterBreak="0">
     <w:nsid w:val="5ED72F65"/>
     <w:multiLevelType w:val="hybridMultilevel"/>
     <w:tmpl w:val="DEA2726A"/>
@@ -15334,7 +17452,7 @@
       </w:pPr>
     </w:lvl>
   </w:abstractNum>
-  <w:abstractNum w:abstractNumId="25" w15:restartNumberingAfterBreak="0">
+  <w:abstractNum w:abstractNumId="27" w15:restartNumberingAfterBreak="0">
     <w:nsid w:val="62076B39"/>
     <w:multiLevelType w:val="hybridMultilevel"/>
     <w:tmpl w:val="6DF4A66C"/>
@@ -15447,7 +17565,7 @@
       </w:rPr>
     </w:lvl>
   </w:abstractNum>
-  <w:abstractNum w:abstractNumId="26" w15:restartNumberingAfterBreak="0">
+  <w:abstractNum w:abstractNumId="28" w15:restartNumberingAfterBreak="0">
     <w:nsid w:val="62CF5B84"/>
     <w:multiLevelType w:val="hybridMultilevel"/>
     <w:tmpl w:val="BC583562"/>
@@ -15560,7 +17678,7 @@
       </w:rPr>
     </w:lvl>
   </w:abstractNum>
-  <w:abstractNum w:abstractNumId="27" w15:restartNumberingAfterBreak="0">
+  <w:abstractNum w:abstractNumId="29" w15:restartNumberingAfterBreak="0">
     <w:nsid w:val="64607C00"/>
     <w:multiLevelType w:val="hybridMultilevel"/>
     <w:tmpl w:val="BD88998A"/>
@@ -15673,7 +17791,7 @@
       </w:rPr>
     </w:lvl>
   </w:abstractNum>
-  <w:abstractNum w:abstractNumId="28" w15:restartNumberingAfterBreak="0">
+  <w:abstractNum w:abstractNumId="30" w15:restartNumberingAfterBreak="0">
     <w:nsid w:val="68AB28CE"/>
     <w:multiLevelType w:val="hybridMultilevel"/>
     <w:tmpl w:val="0F58ED04"/>
@@ -15762,7 +17880,7 @@
       </w:pPr>
     </w:lvl>
   </w:abstractNum>
-  <w:abstractNum w:abstractNumId="29" w15:restartNumberingAfterBreak="0">
+  <w:abstractNum w:abstractNumId="31" w15:restartNumberingAfterBreak="0">
     <w:nsid w:val="700F3D7A"/>
     <w:multiLevelType w:val="hybridMultilevel"/>
     <w:tmpl w:val="5E3811DE"/>
@@ -15875,7 +17993,7 @@
       </w:rPr>
     </w:lvl>
   </w:abstractNum>
-  <w:abstractNum w:abstractNumId="30" w15:restartNumberingAfterBreak="0">
+  <w:abstractNum w:abstractNumId="32" w15:restartNumberingAfterBreak="0">
     <w:nsid w:val="742C08B7"/>
     <w:multiLevelType w:val="hybridMultilevel"/>
     <w:tmpl w:val="A470F2C8"/>
@@ -15988,7 +18106,7 @@
       </w:rPr>
     </w:lvl>
   </w:abstractNum>
-  <w:abstractNum w:abstractNumId="31" w15:restartNumberingAfterBreak="0">
+  <w:abstractNum w:abstractNumId="33" w15:restartNumberingAfterBreak="0">
     <w:nsid w:val="75D66AB1"/>
     <w:multiLevelType w:val="hybridMultilevel"/>
     <w:tmpl w:val="C874B758"/>
@@ -16101,7 +18219,7 @@
       </w:rPr>
     </w:lvl>
   </w:abstractNum>
-  <w:abstractNum w:abstractNumId="32" w15:restartNumberingAfterBreak="0">
+  <w:abstractNum w:abstractNumId="34" w15:restartNumberingAfterBreak="0">
     <w:nsid w:val="783E2C43"/>
     <w:multiLevelType w:val="hybridMultilevel"/>
     <w:tmpl w:val="2C9E1EC4"/>
@@ -16190,7 +18308,7 @@
       </w:pPr>
     </w:lvl>
   </w:abstractNum>
-  <w:abstractNum w:abstractNumId="33" w15:restartNumberingAfterBreak="0">
+  <w:abstractNum w:abstractNumId="35" w15:restartNumberingAfterBreak="0">
     <w:nsid w:val="7919177E"/>
     <w:multiLevelType w:val="hybridMultilevel"/>
     <w:tmpl w:val="FEEE8F70"/>
@@ -16303,7 +18421,7 @@
       </w:rPr>
     </w:lvl>
   </w:abstractNum>
-  <w:abstractNum w:abstractNumId="34" w15:restartNumberingAfterBreak="0">
+  <w:abstractNum w:abstractNumId="36" w15:restartNumberingAfterBreak="0">
     <w:nsid w:val="7B0D011D"/>
     <w:multiLevelType w:val="hybridMultilevel"/>
     <w:tmpl w:val="5CCED804"/>
@@ -16416,7 +18534,7 @@
       </w:rPr>
     </w:lvl>
   </w:abstractNum>
-  <w:abstractNum w:abstractNumId="35" w15:restartNumberingAfterBreak="0">
+  <w:abstractNum w:abstractNumId="37" w15:restartNumberingAfterBreak="0">
     <w:nsid w:val="7BBC2C71"/>
     <w:multiLevelType w:val="hybridMultilevel"/>
     <w:tmpl w:val="B4386426"/>
@@ -16529,7 +18647,7 @@
       </w:rPr>
     </w:lvl>
   </w:abstractNum>
-  <w:abstractNum w:abstractNumId="36" w15:restartNumberingAfterBreak="0">
+  <w:abstractNum w:abstractNumId="38" w15:restartNumberingAfterBreak="0">
     <w:nsid w:val="7C9D6449"/>
     <w:multiLevelType w:val="hybridMultilevel"/>
     <w:tmpl w:val="08586D44"/>
@@ -16615,7 +18733,7 @@
       </w:pPr>
     </w:lvl>
   </w:abstractNum>
-  <w:abstractNum w:abstractNumId="37" w15:restartNumberingAfterBreak="0">
+  <w:abstractNum w:abstractNumId="39" w15:restartNumberingAfterBreak="0">
     <w:nsid w:val="7DCC4583"/>
     <w:multiLevelType w:val="hybridMultilevel"/>
     <w:tmpl w:val="CD221BFA"/>
@@ -16728,7 +18846,7 @@
       </w:rPr>
     </w:lvl>
   </w:abstractNum>
-  <w:abstractNum w:abstractNumId="38" w15:restartNumberingAfterBreak="0">
+  <w:abstractNum w:abstractNumId="40" w15:restartNumberingAfterBreak="0">
     <w:nsid w:val="7FA659F2"/>
     <w:multiLevelType w:val="hybridMultilevel"/>
     <w:tmpl w:val="F43438AA"/>
@@ -16818,121 +18936,127 @@
     </w:lvl>
   </w:abstractNum>
   <w:num w:numId="1">
+    <w:abstractNumId w:val="19"/>
+  </w:num>
+  <w:num w:numId="2">
+    <w:abstractNumId w:val="18"/>
+  </w:num>
+  <w:num w:numId="3">
+    <w:abstractNumId w:val="21"/>
+  </w:num>
+  <w:num w:numId="4">
+    <w:abstractNumId w:val="26"/>
+  </w:num>
+  <w:num w:numId="5">
     <w:abstractNumId w:val="17"/>
   </w:num>
-  <w:num w:numId="2">
-    <w:abstractNumId w:val="16"/>
-  </w:num>
-  <w:num w:numId="3">
-    <w:abstractNumId w:val="19"/>
-  </w:num>
-  <w:num w:numId="4">
-    <w:abstractNumId w:val="24"/>
-  </w:num>
-  <w:num w:numId="5">
-    <w:abstractNumId w:val="15"/>
-  </w:num>
   <w:num w:numId="6">
-    <w:abstractNumId w:val="7"/>
+    <w:abstractNumId w:val="9"/>
   </w:num>
   <w:num w:numId="7">
-    <w:abstractNumId w:val="33"/>
+    <w:abstractNumId w:val="35"/>
   </w:num>
   <w:num w:numId="8">
     <w:abstractNumId w:val="0"/>
   </w:num>
   <w:num w:numId="9">
-    <w:abstractNumId w:val="35"/>
+    <w:abstractNumId w:val="37"/>
   </w:num>
   <w:num w:numId="10">
+    <w:abstractNumId w:val="13"/>
+  </w:num>
+  <w:num w:numId="11">
+    <w:abstractNumId w:val="22"/>
+  </w:num>
+  <w:num w:numId="12">
+    <w:abstractNumId w:val="8"/>
+  </w:num>
+  <w:num w:numId="13">
+    <w:abstractNumId w:val="33"/>
+  </w:num>
+  <w:num w:numId="14">
+    <w:abstractNumId w:val="29"/>
+  </w:num>
+  <w:num w:numId="15">
+    <w:abstractNumId w:val="28"/>
+  </w:num>
+  <w:num w:numId="16">
+    <w:abstractNumId w:val="27"/>
+  </w:num>
+  <w:num w:numId="17">
+    <w:abstractNumId w:val="32"/>
+  </w:num>
+  <w:num w:numId="18">
+    <w:abstractNumId w:val="12"/>
+  </w:num>
+  <w:num w:numId="19">
+    <w:abstractNumId w:val="14"/>
+  </w:num>
+  <w:num w:numId="20">
+    <w:abstractNumId w:val="23"/>
+  </w:num>
+  <w:num w:numId="21">
+    <w:abstractNumId w:val="34"/>
+  </w:num>
+  <w:num w:numId="22">
+    <w:abstractNumId w:val="40"/>
+  </w:num>
+  <w:num w:numId="23">
+    <w:abstractNumId w:val="30"/>
+  </w:num>
+  <w:num w:numId="24">
+    <w:abstractNumId w:val="16"/>
+  </w:num>
+  <w:num w:numId="25">
+    <w:abstractNumId w:val="20"/>
+  </w:num>
+  <w:num w:numId="26">
+    <w:abstractNumId w:val="3"/>
+  </w:num>
+  <w:num w:numId="27">
+    <w:abstractNumId w:val="5"/>
+  </w:num>
+  <w:num w:numId="28">
+    <w:abstractNumId w:val="36"/>
+  </w:num>
+  <w:num w:numId="29">
+    <w:abstractNumId w:val="25"/>
+  </w:num>
+  <w:num w:numId="30">
+    <w:abstractNumId w:val="31"/>
+  </w:num>
+  <w:num w:numId="31">
     <w:abstractNumId w:val="11"/>
   </w:num>
-  <w:num w:numId="11">
-    <w:abstractNumId w:val="20"/>
-  </w:num>
-  <w:num w:numId="12">
+  <w:num w:numId="32">
     <w:abstractNumId w:val="6"/>
   </w:num>
-  <w:num w:numId="13">
-    <w:abstractNumId w:val="31"/>
+  <w:num w:numId="33">
+    <w:abstractNumId w:val="24"/>
   </w:num>
-  <w:num w:numId="14">
-    <w:abstractNumId w:val="27"/>
+  <w:num w:numId="34">
+    <w:abstractNumId w:val="2"/>
   </w:num>
-  <w:num w:numId="15">
-    <w:abstractNumId w:val="26"/>
+  <w:num w:numId="35">
+    <w:abstractNumId w:val="39"/>
   </w:num>
-  <w:num w:numId="16">
-    <w:abstractNumId w:val="25"/>
+  <w:num w:numId="36">
+    <w:abstractNumId w:val="4"/>
   </w:num>
-  <w:num w:numId="17">
-    <w:abstractNumId w:val="30"/>
+  <w:num w:numId="37">
+    <w:abstractNumId w:val="15"/>
   </w:num>
-  <w:num w:numId="18">
+  <w:num w:numId="38">
     <w:abstractNumId w:val="10"/>
   </w:num>
-  <w:num w:numId="19">
-    <w:abstractNumId w:val="12"/>
-  </w:num>
-  <w:num w:numId="20">
-    <w:abstractNumId w:val="21"/>
-  </w:num>
-  <w:num w:numId="21">
-    <w:abstractNumId w:val="32"/>
-  </w:num>
-  <w:num w:numId="22">
+  <w:num w:numId="39">
     <w:abstractNumId w:val="38"/>
   </w:num>
-  <w:num w:numId="23">
-    <w:abstractNumId w:val="28"/>
-  </w:num>
-  <w:num w:numId="24">
-    <w:abstractNumId w:val="14"/>
-  </w:num>
-  <w:num w:numId="25">
-    <w:abstractNumId w:val="18"/>
-  </w:num>
-  <w:num w:numId="26">
-    <w:abstractNumId w:val="2"/>
-  </w:num>
-  <w:num w:numId="27">
-    <w:abstractNumId w:val="4"/>
-  </w:num>
-  <w:num w:numId="28">
-    <w:abstractNumId w:val="34"/>
-  </w:num>
-  <w:num w:numId="29">
-    <w:abstractNumId w:val="23"/>
-  </w:num>
-  <w:num w:numId="30">
-    <w:abstractNumId w:val="29"/>
-  </w:num>
-  <w:num w:numId="31">
-    <w:abstractNumId w:val="9"/>
-  </w:num>
-  <w:num w:numId="32">
-    <w:abstractNumId w:val="5"/>
-  </w:num>
-  <w:num w:numId="33">
-    <w:abstractNumId w:val="22"/>
-  </w:num>
-  <w:num w:numId="34">
+  <w:num w:numId="40">
     <w:abstractNumId w:val="1"/>
   </w:num>
-  <w:num w:numId="35">
-    <w:abstractNumId w:val="37"/>
-  </w:num>
-  <w:num w:numId="36">
-    <w:abstractNumId w:val="3"/>
-  </w:num>
-  <w:num w:numId="37">
-    <w:abstractNumId w:val="13"/>
-  </w:num>
-  <w:num w:numId="38">
-    <w:abstractNumId w:val="8"/>
-  </w:num>
-  <w:num w:numId="39">
-    <w:abstractNumId w:val="36"/>
+  <w:num w:numId="41">
+    <w:abstractNumId w:val="7"/>
   </w:num>
 </w:numbering>
 </file>
@@ -18161,6 +20285,158 @@
       </w:tcPr>
     </w:tblStylePr>
   </w:style>
+  <w:style w:type="paragraph" w:styleId="Textonotaalfinal">
+    <w:name w:val="endnote text"/>
+    <w:basedOn w:val="Normal"/>
+    <w:link w:val="TextonotaalfinalCar"/>
+    <w:uiPriority w:val="99"/>
+    <w:unhideWhenUsed/>
+    <w:rsid w:val="000C5386"/>
+    <w:pPr>
+      <w:spacing w:after="0" w:line="240" w:lineRule="auto"/>
+    </w:pPr>
+    <w:rPr>
+      <w:sz w:val="20"/>
+      <w:szCs w:val="20"/>
+    </w:rPr>
+  </w:style>
+  <w:style w:type="character" w:customStyle="1" w:styleId="TextonotaalfinalCar">
+    <w:name w:val="Texto nota al final Car"/>
+    <w:basedOn w:val="Fuentedeprrafopredeter"/>
+    <w:link w:val="Textonotaalfinal"/>
+    <w:uiPriority w:val="99"/>
+    <w:rsid w:val="000C5386"/>
+    <w:rPr>
+      <w:sz w:val="20"/>
+      <w:szCs w:val="20"/>
+    </w:rPr>
+  </w:style>
+  <w:style w:type="character" w:styleId="Refdenotaalfinal">
+    <w:name w:val="endnote reference"/>
+    <w:basedOn w:val="Fuentedeprrafopredeter"/>
+    <w:uiPriority w:val="99"/>
+    <w:semiHidden/>
+    <w:unhideWhenUsed/>
+    <w:rsid w:val="000C5386"/>
+    <w:rPr>
+      <w:vertAlign w:val="superscript"/>
+    </w:rPr>
+  </w:style>
+  <w:style w:type="table" w:styleId="Tabladecuadrcula4-nfasis1">
+    <w:name w:val="Grid Table 4 Accent 1"/>
+    <w:basedOn w:val="Tablanormal"/>
+    <w:uiPriority w:val="49"/>
+    <w:rsid w:val="00200162"/>
+    <w:pPr>
+      <w:spacing w:after="0" w:line="240" w:lineRule="auto"/>
+    </w:pPr>
+    <w:tblPr>
+      <w:tblStyleRowBandSize w:val="1"/>
+      <w:tblStyleColBandSize w:val="1"/>
+      <w:tblBorders>
+        <w:top w:val="single" w:sz="4" w:space="0" w:color="8EAADB" w:themeColor="accent1" w:themeTint="99"/>
+        <w:left w:val="single" w:sz="4" w:space="0" w:color="8EAADB" w:themeColor="accent1" w:themeTint="99"/>
+        <w:bottom w:val="single" w:sz="4" w:space="0" w:color="8EAADB" w:themeColor="accent1" w:themeTint="99"/>
+        <w:right w:val="single" w:sz="4" w:space="0" w:color="8EAADB" w:themeColor="accent1" w:themeTint="99"/>
+        <w:insideH w:val="single" w:sz="4" w:space="0" w:color="8EAADB" w:themeColor="accent1" w:themeTint="99"/>
+        <w:insideV w:val="single" w:sz="4" w:space="0" w:color="8EAADB" w:themeColor="accent1" w:themeTint="99"/>
+      </w:tblBorders>
+    </w:tblPr>
+    <w:tblStylePr w:type="firstRow">
+      <w:rPr>
+        <w:b/>
+        <w:bCs/>
+        <w:color w:val="FFFFFF" w:themeColor="background1"/>
+      </w:rPr>
+      <w:tblPr/>
+      <w:tcPr>
+        <w:tcBorders>
+          <w:top w:val="single" w:sz="4" w:space="0" w:color="4472C4" w:themeColor="accent1"/>
+          <w:left w:val="single" w:sz="4" w:space="0" w:color="4472C4" w:themeColor="accent1"/>
+          <w:bottom w:val="single" w:sz="4" w:space="0" w:color="4472C4" w:themeColor="accent1"/>
+          <w:right w:val="single" w:sz="4" w:space="0" w:color="4472C4" w:themeColor="accent1"/>
+          <w:insideH w:val="nil"/>
+          <w:insideV w:val="nil"/>
+        </w:tcBorders>
+        <w:shd w:val="clear" w:color="auto" w:fill="4472C4" w:themeFill="accent1"/>
+      </w:tcPr>
+    </w:tblStylePr>
+    <w:tblStylePr w:type="lastRow">
+      <w:rPr>
+        <w:b/>
+        <w:bCs/>
+      </w:rPr>
+      <w:tblPr/>
+      <w:tcPr>
+        <w:tcBorders>
+          <w:top w:val="double" w:sz="4" w:space="0" w:color="4472C4" w:themeColor="accent1"/>
+        </w:tcBorders>
+      </w:tcPr>
+    </w:tblStylePr>
+    <w:tblStylePr w:type="firstCol">
+      <w:rPr>
+        <w:b/>
+        <w:bCs/>
+      </w:rPr>
+    </w:tblStylePr>
+    <w:tblStylePr w:type="lastCol">
+      <w:rPr>
+        <w:b/>
+        <w:bCs/>
+      </w:rPr>
+    </w:tblStylePr>
+    <w:tblStylePr w:type="band1Vert">
+      <w:tblPr/>
+      <w:tcPr>
+        <w:shd w:val="clear" w:color="auto" w:fill="D9E2F3" w:themeFill="accent1" w:themeFillTint="33"/>
+      </w:tcPr>
+    </w:tblStylePr>
+    <w:tblStylePr w:type="band1Horz">
+      <w:tblPr/>
+      <w:tcPr>
+        <w:shd w:val="clear" w:color="auto" w:fill="D9E2F3" w:themeFill="accent1" w:themeFillTint="33"/>
+      </w:tcPr>
+    </w:tblStylePr>
+  </w:style>
+  <w:style w:type="paragraph" w:styleId="Textonotapie">
+    <w:name w:val="footnote text"/>
+    <w:basedOn w:val="Normal"/>
+    <w:link w:val="TextonotapieCar"/>
+    <w:uiPriority w:val="99"/>
+    <w:semiHidden/>
+    <w:unhideWhenUsed/>
+    <w:rsid w:val="009F0B10"/>
+    <w:pPr>
+      <w:spacing w:after="0" w:line="240" w:lineRule="auto"/>
+    </w:pPr>
+    <w:rPr>
+      <w:sz w:val="20"/>
+      <w:szCs w:val="20"/>
+    </w:rPr>
+  </w:style>
+  <w:style w:type="character" w:customStyle="1" w:styleId="TextonotapieCar">
+    <w:name w:val="Texto nota pie Car"/>
+    <w:basedOn w:val="Fuentedeprrafopredeter"/>
+    <w:link w:val="Textonotapie"/>
+    <w:uiPriority w:val="99"/>
+    <w:semiHidden/>
+    <w:rsid w:val="009F0B10"/>
+    <w:rPr>
+      <w:sz w:val="20"/>
+      <w:szCs w:val="20"/>
+    </w:rPr>
+  </w:style>
+  <w:style w:type="character" w:styleId="Refdenotaalpie">
+    <w:name w:val="footnote reference"/>
+    <w:basedOn w:val="Fuentedeprrafopredeter"/>
+    <w:uiPriority w:val="99"/>
+    <w:semiHidden/>
+    <w:unhideWhenUsed/>
+    <w:rsid w:val="009F0B10"/>
+    <w:rPr>
+      <w:vertAlign w:val="superscript"/>
+    </w:rPr>
+  </w:style>
 </w:styles>
 </file>
 
@@ -18464,7 +20740,7 @@
 </file>
 
 <file path=customXml/itemProps1.xml><?xml version="1.0" encoding="utf-8"?>
-<ds:datastoreItem xmlns:ds="http://schemas.openxmlformats.org/officeDocument/2006/customXml" ds:itemID="{3AAE4050-D629-44CF-ACAD-08AB85567591}">
+<ds:datastoreItem xmlns:ds="http://schemas.openxmlformats.org/officeDocument/2006/customXml" ds:itemID="{97EEF7F4-9491-4146-AE61-5A3FDD9F41A6}">
   <ds:schemaRefs>
     <ds:schemaRef ds:uri="http://schemas.openxmlformats.org/officeDocument/2006/bibliography"/>
   </ds:schemaRefs>

</xml_diff>